<commit_message>
Ajustes solicitados por la jefe de Área
Eliminé puntos de la descripción de los recursos e incluí la descripción
general del tema.
</commit_message>
<xml_diff>
--- a/fuentes/contenidos/grado09/guion01/LE_09_01_CO.docx
+++ b/fuentes/contenidos/grado09/guion01/LE_09_01_CO.docx
@@ -1,6 +1,6 @@
 
 <file path=word/document.xml><?xml version="1.0" encoding="utf-8"?>
-<w:document xmlns:wpc="http://schemas.microsoft.com/office/word/2010/wordprocessingCanvas" xmlns:mc="http://schemas.openxmlformats.org/markup-compatibility/2006" xmlns:o="urn:schemas-microsoft-com:office:office" xmlns:r="http://schemas.openxmlformats.org/officeDocument/2006/relationships" xmlns:m="http://schemas.openxmlformats.org/officeDocument/2006/math" xmlns:v="urn:schemas-microsoft-com:vml" xmlns:wp14="http://schemas.microsoft.com/office/word/2010/wordprocessingDrawing" xmlns:wp="http://schemas.openxmlformats.org/drawingml/2006/wordprocessingDrawing" xmlns:w10="urn:schemas-microsoft-com:office:word" xmlns:w="http://schemas.openxmlformats.org/wordprocessingml/2006/main" xmlns:w14="http://schemas.microsoft.com/office/word/2010/wordml" xmlns:w15="http://schemas.microsoft.com/office/word/2012/wordml" xmlns:wpg="http://schemas.microsoft.com/office/word/2010/wordprocessingGroup" xmlns:wpi="http://schemas.microsoft.com/office/word/2010/wordprocessingInk" xmlns:wne="http://schemas.microsoft.com/office/word/2006/wordml" xmlns:wps="http://schemas.microsoft.com/office/word/2010/wordprocessingShape" mc:Ignorable="w14 w15 wp14">
+<w:document xmlns:wpc="http://schemas.microsoft.com/office/word/2010/wordprocessingCanvas" xmlns:mc="http://schemas.openxmlformats.org/markup-compatibility/2006" xmlns:o="urn:schemas-microsoft-com:office:office" xmlns:r="http://schemas.openxmlformats.org/officeDocument/2006/relationships" xmlns:m="http://schemas.openxmlformats.org/officeDocument/2006/math" xmlns:v="urn:schemas-microsoft-com:vml" xmlns:wp14="http://schemas.microsoft.com/office/word/2010/wordprocessingDrawing" xmlns:wp="http://schemas.openxmlformats.org/drawingml/2006/wordprocessingDrawing" xmlns:w10="urn:schemas-microsoft-com:office:word" xmlns:w="http://schemas.openxmlformats.org/wordprocessingml/2006/main" xmlns:w14="http://schemas.microsoft.com/office/word/2010/wordml" xmlns:wpg="http://schemas.microsoft.com/office/word/2010/wordprocessingGroup" xmlns:wpi="http://schemas.microsoft.com/office/word/2010/wordprocessingInk" xmlns:wne="http://schemas.microsoft.com/office/word/2006/wordml" xmlns:wps="http://schemas.microsoft.com/office/word/2010/wordprocessingShape" mc:Ignorable="w14 wp14">
   <w:body>
     <w:tbl>
       <w:tblPr>
@@ -53,15 +53,7 @@
               <w:rPr>
                 <w:rFonts w:ascii="Times" w:hAnsi="Times"/>
               </w:rPr>
-              <w:t>Literatura precolombina, de</w:t>
-            </w:r>
-            <w:bookmarkStart w:id="0" w:name="_GoBack"/>
-            <w:bookmarkEnd w:id="0"/>
-            <w:r>
-              <w:rPr>
-                <w:rFonts w:ascii="Times" w:hAnsi="Times"/>
-              </w:rPr>
-              <w:t xml:space="preserve"> la Conquista y la Colonia</w:t>
+              <w:t>Literatura precolombina, de la Conquista y la Colonia</w:t>
             </w:r>
           </w:p>
         </w:tc>
@@ -153,6 +145,12 @@
                 <w:rFonts w:ascii="Times" w:hAnsi="Times"/>
               </w:rPr>
             </w:pPr>
+            <w:r>
+              <w:rPr>
+                <w:rFonts w:ascii="Times" w:hAnsi="Times"/>
+              </w:rPr>
+              <w:t>En la identidad latinoamericana están presentes la época precolombina y la condición colonial. Descubre en qué consistieron estos procesos a partir de la literatura.</w:t>
+            </w:r>
           </w:p>
         </w:tc>
       </w:tr>
@@ -1232,6 +1230,7 @@
                 <w:b/>
                 <w:color w:val="FFFFFF" w:themeColor="background1"/>
               </w:rPr>
+              <w:lastRenderedPageBreak/>
               <w:t>Imagen (fotografía, gráfica o ilustración)</w:t>
             </w:r>
           </w:p>
@@ -1308,7 +1307,6 @@
                 <w:sz w:val="18"/>
                 <w:szCs w:val="18"/>
               </w:rPr>
-              <w:lastRenderedPageBreak/>
               <w:t>Descripción</w:t>
             </w:r>
           </w:p>
@@ -2312,6 +2310,7 @@
         <w:rPr>
           <w:rFonts w:ascii="Times" w:hAnsi="Times"/>
         </w:rPr>
+        <w:lastRenderedPageBreak/>
         <w:t xml:space="preserve">Tenían una </w:t>
       </w:r>
       <w:r>
@@ -2337,14 +2336,7 @@
         <w:rPr>
           <w:rFonts w:ascii="Times" w:hAnsi="Times"/>
         </w:rPr>
-        <w:t xml:space="preserve"> se encontraban </w:t>
-      </w:r>
-      <w:r>
-        <w:rPr>
-          <w:rFonts w:ascii="Times" w:hAnsi="Times"/>
-        </w:rPr>
-        <w:lastRenderedPageBreak/>
-        <w:t>los sacerdotes; después</w:t>
+        <w:t xml:space="preserve"> se encontraban los sacerdotes; después</w:t>
       </w:r>
       <w:r>
         <w:rPr>
@@ -3359,6 +3351,7 @@
         <w:rPr>
           <w:rFonts w:ascii="Times" w:hAnsi="Times"/>
         </w:rPr>
+        <w:lastRenderedPageBreak/>
         <w:t xml:space="preserve">A partir de su sistema religioso y de las labores de los sacerdotes, los mayas desarrollaron importantes conocimientos astronómicos. Junto a su </w:t>
       </w:r>
       <w:r>
@@ -3371,14 +3364,7 @@
         <w:rPr>
           <w:rFonts w:ascii="Times" w:hAnsi="Times"/>
         </w:rPr>
-        <w:t xml:space="preserve">matemático, que </w:t>
-      </w:r>
-      <w:r>
-        <w:rPr>
-          <w:rFonts w:ascii="Times" w:hAnsi="Times"/>
-        </w:rPr>
-        <w:lastRenderedPageBreak/>
-        <w:t>incluía el cero y se basaba en una secuencia numérica de veinte dígitos, elaboraron dos calendarios</w:t>
+        <w:t>matemático, que incluía el cero y se basaba en una secuencia numérica de veinte dígitos, elaboraron dos calendarios</w:t>
       </w:r>
       <w:r>
         <w:rPr>
@@ -3985,7 +3971,7 @@
                 <w:rFonts w:ascii="Times New Roman" w:hAnsi="Times New Roman" w:cs="Times New Roman"/>
               </w:rPr>
             </w:pPr>
-            <w:hyperlink r:id="rId8" w:history="1">
+            <w:hyperlink r:id="rId9" w:history="1">
               <w:r>
                 <w:rPr>
                   <w:rStyle w:val="Hipervnculo"/>
@@ -4153,7 +4139,7 @@
         </w:rPr>
         <w:t xml:space="preserve"> [</w:t>
       </w:r>
-      <w:hyperlink r:id="rId9" w:history="1">
+      <w:hyperlink r:id="rId10" w:history="1">
         <w:r>
           <w:rPr>
             <w:rStyle w:val="Hipervnculo"/>
@@ -4379,7 +4365,6 @@
         <w:rPr>
           <w:rFonts w:ascii="Times" w:hAnsi="Times"/>
         </w:rPr>
-        <w:lastRenderedPageBreak/>
         <w:t xml:space="preserve">El culto a las divinidades determinó la construcción de las ciudades y de los santuarios incas. Así, por ejemplo, </w:t>
       </w:r>
       <w:r>
@@ -5494,6 +5479,7 @@
                 <w:b/>
                 <w:color w:val="FFFFFF" w:themeColor="background1"/>
               </w:rPr>
+              <w:lastRenderedPageBreak/>
               <w:t>Destacado</w:t>
             </w:r>
           </w:p>
@@ -5520,7 +5506,6 @@
                 <w:sz w:val="18"/>
                 <w:szCs w:val="18"/>
               </w:rPr>
-              <w:lastRenderedPageBreak/>
               <w:t>Título</w:t>
             </w:r>
           </w:p>
@@ -7058,7 +7043,14 @@
               <w:rPr>
                 <w:rFonts w:ascii="Times" w:hAnsi="Times"/>
               </w:rPr>
-              <w:t xml:space="preserve">nquisición en 1562. Los indígenas adoctrinados en el catolicismo que escribieron los libros del </w:t>
+              <w:t xml:space="preserve">nquisición en 1562. Los indígenas adoctrinados en el catolicismo que </w:t>
+            </w:r>
+            <w:r>
+              <w:rPr>
+                <w:rFonts w:ascii="Times" w:hAnsi="Times"/>
+              </w:rPr>
+              <w:lastRenderedPageBreak/>
+              <w:t xml:space="preserve">escribieron los libros del </w:t>
             </w:r>
             <w:proofErr w:type="spellStart"/>
             <w:r>
@@ -7078,14 +7070,7 @@
               <w:rPr>
                 <w:rFonts w:ascii="Times" w:hAnsi="Times"/>
               </w:rPr>
-              <w:t xml:space="preserve"> dejaron </w:t>
-            </w:r>
-            <w:r>
-              <w:rPr>
-                <w:rFonts w:ascii="Times" w:hAnsi="Times"/>
-              </w:rPr>
-              <w:lastRenderedPageBreak/>
-              <w:t>rastros de la religión europea en sus narraciones.</w:t>
+              <w:t xml:space="preserve"> dejaron rastros de la religión europea en sus narraciones.</w:t>
             </w:r>
           </w:p>
         </w:tc>
@@ -7253,14 +7238,14 @@
               <w:rPr>
                 <w:rFonts w:ascii="Times" w:hAnsi="Times"/>
               </w:rPr>
-              <w:t xml:space="preserve"> de la mitología inca. Por su parte, Guamán Poma de Ayala acompañó su crónica con dibujos y textos en quechua que </w:t>
+              <w:t xml:space="preserve"> de la mitología inca. Por su parte, Guamán Poma de Ayala acompañó su </w:t>
             </w:r>
             <w:r>
               <w:rPr>
                 <w:rFonts w:ascii="Times" w:hAnsi="Times"/>
               </w:rPr>
               <w:lastRenderedPageBreak/>
-              <w:t>recogen parte de la tradición literaria del imperio.</w:t>
+              <w:t>crónica con dibujos y textos en quechua que recogen parte de la tradición literaria del imperio.</w:t>
             </w:r>
           </w:p>
         </w:tc>
@@ -8409,7 +8394,14 @@
         <w:rPr>
           <w:rFonts w:ascii="Times" w:hAnsi="Times"/>
         </w:rPr>
-        <w:t>, y trataba de los hechos destacados de los incas o se entonaba para honrar a los dioses.</w:t>
+        <w:t xml:space="preserve">, y trataba de los hechos destacados de los incas o se entonaba </w:t>
+      </w:r>
+      <w:r>
+        <w:rPr>
+          <w:rFonts w:ascii="Times" w:hAnsi="Times"/>
+        </w:rPr>
+        <w:lastRenderedPageBreak/>
+        <w:t>para honrar a los dioses.</w:t>
       </w:r>
       <w:r>
         <w:rPr>
@@ -9660,6 +9652,7 @@
         <w:rPr>
           <w:rFonts w:ascii="Times" w:hAnsi="Times"/>
         </w:rPr>
+        <w:lastRenderedPageBreak/>
         <w:t>¿En qué año llegó el almirante Cristóbal Colón a América? ¿Crees que es correcto llamar a ese momento el Descubrimiento de América? ¿Por qué? Ten en cuenta el nivel de desarrollo de las culturas precolombinas para responder las últimas preguntas.</w:t>
       </w:r>
     </w:p>
@@ -10481,7 +10474,14 @@
         <w:rPr>
           <w:rFonts w:ascii="Times" w:hAnsi="Times"/>
         </w:rPr>
-        <w:t>desató uno de sus episodios más violentos: la captura, el suplicio y la ejecución de Cua</w:t>
+        <w:t xml:space="preserve">desató uno de sus episodios más </w:t>
+      </w:r>
+      <w:r>
+        <w:rPr>
+          <w:rFonts w:ascii="Times" w:hAnsi="Times"/>
+        </w:rPr>
+        <w:lastRenderedPageBreak/>
+        <w:t>violentos: la captura, el suplicio y la ejecución de Cua</w:t>
       </w:r>
       <w:r>
         <w:rPr>
@@ -10535,7 +10535,6 @@
         <w:rPr>
           <w:rFonts w:ascii="Times" w:hAnsi="Times"/>
         </w:rPr>
-        <w:lastRenderedPageBreak/>
         <w:t>E</w:t>
       </w:r>
       <w:r>
@@ -10825,7 +10824,7 @@
                 <w:rFonts w:ascii="Times New Roman" w:hAnsi="Times New Roman" w:cs="Times New Roman"/>
               </w:rPr>
             </w:pPr>
-            <w:hyperlink r:id="rId10" w:history="1">
+            <w:hyperlink r:id="rId11" w:history="1">
               <w:r>
                 <w:rPr>
                   <w:rStyle w:val="Hipervnculo"/>
@@ -11427,7 +11426,14 @@
         <w:rPr>
           <w:rFonts w:ascii="Times" w:hAnsi="Times"/>
         </w:rPr>
-        <w:t xml:space="preserve">, que consistió en el trabajo y pago de impuestos de los indígenas a un encomendero. A su vez, el </w:t>
+        <w:t xml:space="preserve">, que consistió en el trabajo y pago de </w:t>
+      </w:r>
+      <w:r>
+        <w:rPr>
+          <w:rFonts w:ascii="Times" w:hAnsi="Times"/>
+        </w:rPr>
+        <w:lastRenderedPageBreak/>
+        <w:t xml:space="preserve">impuestos de los indígenas a un encomendero. A su vez, el </w:t>
       </w:r>
       <w:r>
         <w:rPr>
@@ -11462,7 +11468,6 @@
         <w:rPr>
           <w:rFonts w:ascii="Times" w:hAnsi="Times"/>
         </w:rPr>
-        <w:lastRenderedPageBreak/>
         <w:t xml:space="preserve">Por </w:t>
       </w:r>
       <w:r>
@@ -12198,6 +12203,7 @@
         <w:rPr>
           <w:rFonts w:ascii="Times" w:hAnsi="Times"/>
         </w:rPr>
+        <w:lastRenderedPageBreak/>
         <w:t xml:space="preserve">proliferaron </w:t>
       </w:r>
       <w:r>
@@ -12271,7 +12277,6 @@
                 <w:b/>
                 <w:color w:val="FFFFFF" w:themeColor="background1"/>
               </w:rPr>
-              <w:lastRenderedPageBreak/>
               <w:t>Destacado</w:t>
             </w:r>
           </w:p>
@@ -13581,7 +13586,15 @@
                 <w:rFonts w:ascii="Times New Roman" w:hAnsi="Times New Roman" w:cs="Times New Roman"/>
                 <w:color w:val="000000"/>
               </w:rPr>
-              <w:t>a del orden colonial en América</w:t>
+              <w:t xml:space="preserve">a del orden colonial en </w:t>
+            </w:r>
+            <w:r>
+              <w:rPr>
+                <w:rFonts w:ascii="Times New Roman" w:hAnsi="Times New Roman" w:cs="Times New Roman"/>
+                <w:color w:val="000000"/>
+              </w:rPr>
+              <w:lastRenderedPageBreak/>
+              <w:t>América</w:t>
             </w:r>
           </w:p>
         </w:tc>
@@ -13615,7 +13628,6 @@
           <w:rFonts w:ascii="Times" w:hAnsi="Times"/>
           <w:highlight w:val="yellow"/>
         </w:rPr>
-        <w:lastRenderedPageBreak/>
         <w:t>[SECCIÓN 1]</w:t>
       </w:r>
       <w:r>
@@ -15958,7 +15970,7 @@
                 <w:rFonts w:ascii="Times New Roman" w:hAnsi="Times New Roman" w:cs="Times New Roman"/>
                 <w:color w:val="000000"/>
               </w:rPr>
-              <w:t xml:space="preserve"> de la literatura colonial.</w:t>
+              <w:t xml:space="preserve"> de la literatura colonial</w:t>
             </w:r>
           </w:p>
         </w:tc>
@@ -18146,7 +18158,15 @@
               <w:rPr>
                 <w:rFonts w:ascii="Times New Roman" w:hAnsi="Times New Roman" w:cs="Times New Roman"/>
               </w:rPr>
-              <w:t>Descripción de los códices mayas en la página del Instituto para el Desarrollo de la Cultura Maya del Estado de Yucatán.</w:t>
+              <w:t>Descripción de los códices mayas en la página del Instituto para el De</w:t>
+            </w:r>
+            <w:bookmarkStart w:id="0" w:name="_GoBack"/>
+            <w:bookmarkEnd w:id="0"/>
+            <w:r>
+              <w:rPr>
+                <w:rFonts w:ascii="Times New Roman" w:hAnsi="Times New Roman" w:cs="Times New Roman"/>
+              </w:rPr>
+              <w:t>sarrollo de la Cultura Maya del Estado de Yucatán.</w:t>
             </w:r>
             <w:r>
               <w:rPr>
@@ -18434,8 +18454,8 @@
       </w:pPr>
     </w:p>
     <w:sectPr>
-      <w:headerReference w:type="even" r:id="rId11"/>
-      <w:headerReference w:type="default" r:id="rId12"/>
+      <w:headerReference w:type="even" r:id="rId12"/>
+      <w:headerReference w:type="default" r:id="rId13"/>
       <w:pgSz w:w="12240" w:h="15840"/>
       <w:pgMar w:top="1417" w:right="1701" w:bottom="1417" w:left="1701" w:header="708" w:footer="708" w:gutter="0"/>
       <w:cols w:space="708"/>
@@ -18445,7 +18465,7 @@
 </file>
 
 <file path=word/endnotes.xml><?xml version="1.0" encoding="utf-8"?>
-<w:endnotes xmlns:wpc="http://schemas.microsoft.com/office/word/2010/wordprocessingCanvas" xmlns:mc="http://schemas.openxmlformats.org/markup-compatibility/2006" xmlns:o="urn:schemas-microsoft-com:office:office" xmlns:r="http://schemas.openxmlformats.org/officeDocument/2006/relationships" xmlns:m="http://schemas.openxmlformats.org/officeDocument/2006/math" xmlns:v="urn:schemas-microsoft-com:vml" xmlns:wp14="http://schemas.microsoft.com/office/word/2010/wordprocessingDrawing" xmlns:wp="http://schemas.openxmlformats.org/drawingml/2006/wordprocessingDrawing" xmlns:w10="urn:schemas-microsoft-com:office:word" xmlns:w="http://schemas.openxmlformats.org/wordprocessingml/2006/main" xmlns:w14="http://schemas.microsoft.com/office/word/2010/wordml" xmlns:w15="http://schemas.microsoft.com/office/word/2012/wordml" xmlns:wpg="http://schemas.microsoft.com/office/word/2010/wordprocessingGroup" xmlns:wpi="http://schemas.microsoft.com/office/word/2010/wordprocessingInk" xmlns:wne="http://schemas.microsoft.com/office/word/2006/wordml" xmlns:wps="http://schemas.microsoft.com/office/word/2010/wordprocessingShape" mc:Ignorable="w14 w15 wp14">
+<w:endnotes xmlns:wpc="http://schemas.microsoft.com/office/word/2010/wordprocessingCanvas" xmlns:mc="http://schemas.openxmlformats.org/markup-compatibility/2006" xmlns:o="urn:schemas-microsoft-com:office:office" xmlns:r="http://schemas.openxmlformats.org/officeDocument/2006/relationships" xmlns:m="http://schemas.openxmlformats.org/officeDocument/2006/math" xmlns:v="urn:schemas-microsoft-com:vml" xmlns:wp14="http://schemas.microsoft.com/office/word/2010/wordprocessingDrawing" xmlns:wp="http://schemas.openxmlformats.org/drawingml/2006/wordprocessingDrawing" xmlns:w10="urn:schemas-microsoft-com:office:word" xmlns:w="http://schemas.openxmlformats.org/wordprocessingml/2006/main" xmlns:w14="http://schemas.microsoft.com/office/word/2010/wordml" xmlns:wpg="http://schemas.microsoft.com/office/word/2010/wordprocessingGroup" xmlns:wpi="http://schemas.microsoft.com/office/word/2010/wordprocessingInk" xmlns:wne="http://schemas.microsoft.com/office/word/2006/wordml" xmlns:wps="http://schemas.microsoft.com/office/word/2010/wordprocessingShape" mc:Ignorable="w14 wp14">
   <w:endnote w:type="separator" w:id="-1">
     <w:p>
       <w:pPr>
@@ -18470,7 +18490,7 @@
 </file>
 
 <file path=word/footnotes.xml><?xml version="1.0" encoding="utf-8"?>
-<w:footnotes xmlns:wpc="http://schemas.microsoft.com/office/word/2010/wordprocessingCanvas" xmlns:mc="http://schemas.openxmlformats.org/markup-compatibility/2006" xmlns:o="urn:schemas-microsoft-com:office:office" xmlns:r="http://schemas.openxmlformats.org/officeDocument/2006/relationships" xmlns:m="http://schemas.openxmlformats.org/officeDocument/2006/math" xmlns:v="urn:schemas-microsoft-com:vml" xmlns:wp14="http://schemas.microsoft.com/office/word/2010/wordprocessingDrawing" xmlns:wp="http://schemas.openxmlformats.org/drawingml/2006/wordprocessingDrawing" xmlns:w10="urn:schemas-microsoft-com:office:word" xmlns:w="http://schemas.openxmlformats.org/wordprocessingml/2006/main" xmlns:w14="http://schemas.microsoft.com/office/word/2010/wordml" xmlns:w15="http://schemas.microsoft.com/office/word/2012/wordml" xmlns:wpg="http://schemas.microsoft.com/office/word/2010/wordprocessingGroup" xmlns:wpi="http://schemas.microsoft.com/office/word/2010/wordprocessingInk" xmlns:wne="http://schemas.microsoft.com/office/word/2006/wordml" xmlns:wps="http://schemas.microsoft.com/office/word/2010/wordprocessingShape" mc:Ignorable="w14 w15 wp14">
+<w:footnotes xmlns:wpc="http://schemas.microsoft.com/office/word/2010/wordprocessingCanvas" xmlns:mc="http://schemas.openxmlformats.org/markup-compatibility/2006" xmlns:o="urn:schemas-microsoft-com:office:office" xmlns:r="http://schemas.openxmlformats.org/officeDocument/2006/relationships" xmlns:m="http://schemas.openxmlformats.org/officeDocument/2006/math" xmlns:v="urn:schemas-microsoft-com:vml" xmlns:wp14="http://schemas.microsoft.com/office/word/2010/wordprocessingDrawing" xmlns:wp="http://schemas.openxmlformats.org/drawingml/2006/wordprocessingDrawing" xmlns:w10="urn:schemas-microsoft-com:office:word" xmlns:w="http://schemas.openxmlformats.org/wordprocessingml/2006/main" xmlns:w14="http://schemas.microsoft.com/office/word/2010/wordml" xmlns:wpg="http://schemas.microsoft.com/office/word/2010/wordprocessingGroup" xmlns:wpi="http://schemas.microsoft.com/office/word/2010/wordprocessingInk" xmlns:wne="http://schemas.microsoft.com/office/word/2006/wordml" xmlns:wps="http://schemas.microsoft.com/office/word/2010/wordprocessingShape" mc:Ignorable="w14 wp14">
   <w:footnote w:type="separator" w:id="-1">
     <w:p>
       <w:pPr>
@@ -18495,7 +18515,7 @@
 </file>
 
 <file path=word/header1.xml><?xml version="1.0" encoding="utf-8"?>
-<w:hdr xmlns:wpc="http://schemas.microsoft.com/office/word/2010/wordprocessingCanvas" xmlns:mc="http://schemas.openxmlformats.org/markup-compatibility/2006" xmlns:o="urn:schemas-microsoft-com:office:office" xmlns:r="http://schemas.openxmlformats.org/officeDocument/2006/relationships" xmlns:m="http://schemas.openxmlformats.org/officeDocument/2006/math" xmlns:v="urn:schemas-microsoft-com:vml" xmlns:wp14="http://schemas.microsoft.com/office/word/2010/wordprocessingDrawing" xmlns:wp="http://schemas.openxmlformats.org/drawingml/2006/wordprocessingDrawing" xmlns:w10="urn:schemas-microsoft-com:office:word" xmlns:w="http://schemas.openxmlformats.org/wordprocessingml/2006/main" xmlns:w14="http://schemas.microsoft.com/office/word/2010/wordml" xmlns:w15="http://schemas.microsoft.com/office/word/2012/wordml" xmlns:wpg="http://schemas.microsoft.com/office/word/2010/wordprocessingGroup" xmlns:wpi="http://schemas.microsoft.com/office/word/2010/wordprocessingInk" xmlns:wne="http://schemas.microsoft.com/office/word/2006/wordml" xmlns:wps="http://schemas.microsoft.com/office/word/2010/wordprocessingShape" mc:Ignorable="w14 w15 wp14">
+<w:hdr xmlns:wpc="http://schemas.microsoft.com/office/word/2010/wordprocessingCanvas" xmlns:mc="http://schemas.openxmlformats.org/markup-compatibility/2006" xmlns:o="urn:schemas-microsoft-com:office:office" xmlns:r="http://schemas.openxmlformats.org/officeDocument/2006/relationships" xmlns:m="http://schemas.openxmlformats.org/officeDocument/2006/math" xmlns:v="urn:schemas-microsoft-com:vml" xmlns:wp14="http://schemas.microsoft.com/office/word/2010/wordprocessingDrawing" xmlns:wp="http://schemas.openxmlformats.org/drawingml/2006/wordprocessingDrawing" xmlns:w10="urn:schemas-microsoft-com:office:word" xmlns:w="http://schemas.openxmlformats.org/wordprocessingml/2006/main" xmlns:w14="http://schemas.microsoft.com/office/word/2010/wordml" xmlns:wpg="http://schemas.microsoft.com/office/word/2010/wordprocessingGroup" xmlns:wpi="http://schemas.microsoft.com/office/word/2010/wordprocessingInk" xmlns:wne="http://schemas.microsoft.com/office/word/2006/wordml" xmlns:wps="http://schemas.microsoft.com/office/word/2010/wordprocessingShape" mc:Ignorable="w14 wp14">
   <w:p>
     <w:pPr>
       <w:pStyle w:val="Encabezado"/>
@@ -18533,7 +18553,7 @@
 </file>
 
 <file path=word/header2.xml><?xml version="1.0" encoding="utf-8"?>
-<w:hdr xmlns:wpc="http://schemas.microsoft.com/office/word/2010/wordprocessingCanvas" xmlns:mc="http://schemas.openxmlformats.org/markup-compatibility/2006" xmlns:o="urn:schemas-microsoft-com:office:office" xmlns:r="http://schemas.openxmlformats.org/officeDocument/2006/relationships" xmlns:m="http://schemas.openxmlformats.org/officeDocument/2006/math" xmlns:v="urn:schemas-microsoft-com:vml" xmlns:wp14="http://schemas.microsoft.com/office/word/2010/wordprocessingDrawing" xmlns:wp="http://schemas.openxmlformats.org/drawingml/2006/wordprocessingDrawing" xmlns:w10="urn:schemas-microsoft-com:office:word" xmlns:w="http://schemas.openxmlformats.org/wordprocessingml/2006/main" xmlns:w14="http://schemas.microsoft.com/office/word/2010/wordml" xmlns:w15="http://schemas.microsoft.com/office/word/2012/wordml" xmlns:wpg="http://schemas.microsoft.com/office/word/2010/wordprocessingGroup" xmlns:wpi="http://schemas.microsoft.com/office/word/2010/wordprocessingInk" xmlns:wne="http://schemas.microsoft.com/office/word/2006/wordml" xmlns:wps="http://schemas.microsoft.com/office/word/2010/wordprocessingShape" mc:Ignorable="w14 w15 wp14">
+<w:hdr xmlns:wpc="http://schemas.microsoft.com/office/word/2010/wordprocessingCanvas" xmlns:mc="http://schemas.openxmlformats.org/markup-compatibility/2006" xmlns:o="urn:schemas-microsoft-com:office:office" xmlns:r="http://schemas.openxmlformats.org/officeDocument/2006/relationships" xmlns:m="http://schemas.openxmlformats.org/officeDocument/2006/math" xmlns:v="urn:schemas-microsoft-com:vml" xmlns:wp14="http://schemas.microsoft.com/office/word/2010/wordprocessingDrawing" xmlns:wp="http://schemas.openxmlformats.org/drawingml/2006/wordprocessingDrawing" xmlns:w10="urn:schemas-microsoft-com:office:word" xmlns:w="http://schemas.openxmlformats.org/wordprocessingml/2006/main" xmlns:w14="http://schemas.microsoft.com/office/word/2010/wordml" xmlns:wpg="http://schemas.microsoft.com/office/word/2010/wordprocessingGroup" xmlns:wpi="http://schemas.microsoft.com/office/word/2010/wordprocessingInk" xmlns:wne="http://schemas.microsoft.com/office/word/2006/wordml" xmlns:wps="http://schemas.microsoft.com/office/word/2010/wordprocessingShape" mc:Ignorable="w14 wp14">
   <w:p>
     <w:pPr>
       <w:pStyle w:val="Encabezado"/>
@@ -18565,7 +18585,7 @@
         <w:rStyle w:val="Nmerodepgina"/>
         <w:noProof/>
       </w:rPr>
-      <w:t>1</w:t>
+      <w:t>18</w:t>
     </w:r>
     <w:r>
       <w:rPr>
@@ -18657,7 +18677,7 @@
 </file>
 
 <file path=word/numbering.xml><?xml version="1.0" encoding="utf-8"?>
-<w:numbering xmlns:wpc="http://schemas.microsoft.com/office/word/2010/wordprocessingCanvas" xmlns:mc="http://schemas.openxmlformats.org/markup-compatibility/2006" xmlns:o="urn:schemas-microsoft-com:office:office" xmlns:r="http://schemas.openxmlformats.org/officeDocument/2006/relationships" xmlns:m="http://schemas.openxmlformats.org/officeDocument/2006/math" xmlns:v="urn:schemas-microsoft-com:vml" xmlns:wp14="http://schemas.microsoft.com/office/word/2010/wordprocessingDrawing" xmlns:wp="http://schemas.openxmlformats.org/drawingml/2006/wordprocessingDrawing" xmlns:w10="urn:schemas-microsoft-com:office:word" xmlns:w="http://schemas.openxmlformats.org/wordprocessingml/2006/main" xmlns:w14="http://schemas.microsoft.com/office/word/2010/wordml" xmlns:w15="http://schemas.microsoft.com/office/word/2012/wordml" xmlns:wpg="http://schemas.microsoft.com/office/word/2010/wordprocessingGroup" xmlns:wpi="http://schemas.microsoft.com/office/word/2010/wordprocessingInk" xmlns:wne="http://schemas.microsoft.com/office/word/2006/wordml" xmlns:wps="http://schemas.microsoft.com/office/word/2010/wordprocessingShape" mc:Ignorable="w14 w15 wp14">
+<w:numbering xmlns:wpc="http://schemas.microsoft.com/office/word/2010/wordprocessingCanvas" xmlns:mc="http://schemas.openxmlformats.org/markup-compatibility/2006" xmlns:o="urn:schemas-microsoft-com:office:office" xmlns:r="http://schemas.openxmlformats.org/officeDocument/2006/relationships" xmlns:m="http://schemas.openxmlformats.org/officeDocument/2006/math" xmlns:v="urn:schemas-microsoft-com:vml" xmlns:wp14="http://schemas.microsoft.com/office/word/2010/wordprocessingDrawing" xmlns:wp="http://schemas.openxmlformats.org/drawingml/2006/wordprocessingDrawing" xmlns:w10="urn:schemas-microsoft-com:office:word" xmlns:w="http://schemas.openxmlformats.org/wordprocessingml/2006/main" xmlns:w14="http://schemas.microsoft.com/office/word/2010/wordml" xmlns:wpg="http://schemas.microsoft.com/office/word/2010/wordprocessingGroup" xmlns:wpi="http://schemas.microsoft.com/office/word/2010/wordprocessingInk" xmlns:wne="http://schemas.microsoft.com/office/word/2006/wordml" xmlns:wps="http://schemas.microsoft.com/office/word/2010/wordprocessingShape" mc:Ignorable="w14 wp14">
   <w:abstractNum w:abstractNumId="0">
     <w:nsid w:val="02C14F26"/>
     <w:multiLevelType w:val="multilevel"/>
@@ -23334,7 +23354,7 @@
 </file>
 
 <file path=word/styles.xml><?xml version="1.0" encoding="utf-8"?>
-<w:styles xmlns:mc="http://schemas.openxmlformats.org/markup-compatibility/2006" xmlns:r="http://schemas.openxmlformats.org/officeDocument/2006/relationships" xmlns:w="http://schemas.openxmlformats.org/wordprocessingml/2006/main" xmlns:w14="http://schemas.microsoft.com/office/word/2010/wordml" xmlns:w15="http://schemas.microsoft.com/office/word/2012/wordml" mc:Ignorable="w14 w15">
+<w:styles xmlns:mc="http://schemas.openxmlformats.org/markup-compatibility/2006" xmlns:r="http://schemas.openxmlformats.org/officeDocument/2006/relationships" xmlns:w="http://schemas.openxmlformats.org/wordprocessingml/2006/main" xmlns:w14="http://schemas.microsoft.com/office/word/2010/wordml" mc:Ignorable="w14">
   <w:docDefaults>
     <w:rPrDefault>
       <w:rPr>
@@ -23350,360 +23370,143 @@
       </w:pPr>
     </w:pPrDefault>
   </w:docDefaults>
-  <w:latentStyles w:defLockedState="0" w:defUIPriority="0" w:defSemiHidden="0" w:defUnhideWhenUsed="0" w:defQFormat="0" w:count="371">
-    <w:lsdException w:name="heading 1" w:uiPriority="9"/>
-    <w:lsdException w:name="heading 7" w:unhideWhenUsed="1"/>
-    <w:lsdException w:name="heading 8" w:unhideWhenUsed="1"/>
-    <w:lsdException w:name="heading 9" w:unhideWhenUsed="1"/>
-    <w:lsdException w:name="index 1" w:semiHidden="1" w:unhideWhenUsed="1"/>
-    <w:lsdException w:name="index 2" w:unhideWhenUsed="1"/>
-    <w:lsdException w:name="index 3" w:unhideWhenUsed="1"/>
-    <w:lsdException w:name="index 4" w:unhideWhenUsed="1"/>
-    <w:lsdException w:name="index 5" w:unhideWhenUsed="1"/>
-    <w:lsdException w:name="index 6" w:unhideWhenUsed="1"/>
-    <w:lsdException w:name="index 7" w:semiHidden="1" w:unhideWhenUsed="1"/>
-    <w:lsdException w:name="index 8" w:semiHidden="1" w:unhideWhenUsed="1"/>
-    <w:lsdException w:name="index 9" w:semiHidden="1" w:unhideWhenUsed="1"/>
-    <w:lsdException w:name="toc 1" w:semiHidden="1" w:unhideWhenUsed="1"/>
-    <w:lsdException w:name="toc 2" w:semiHidden="1" w:unhideWhenUsed="1"/>
-    <w:lsdException w:name="toc 3" w:semiHidden="1" w:unhideWhenUsed="1"/>
-    <w:lsdException w:name="toc 4" w:semiHidden="1" w:unhideWhenUsed="1"/>
-    <w:lsdException w:name="toc 5" w:semiHidden="1" w:unhideWhenUsed="1"/>
-    <w:lsdException w:name="toc 6" w:semiHidden="1" w:unhideWhenUsed="1"/>
-    <w:lsdException w:name="toc 7" w:semiHidden="1" w:unhideWhenUsed="1"/>
-    <w:lsdException w:name="toc 8" w:semiHidden="1" w:unhideWhenUsed="1"/>
-    <w:lsdException w:name="toc 9" w:semiHidden="1" w:unhideWhenUsed="1"/>
-    <w:lsdException w:name="Normal Indent" w:semiHidden="1" w:unhideWhenUsed="1"/>
-    <w:lsdException w:name="footnote text" w:semiHidden="1" w:unhideWhenUsed="1"/>
-    <w:lsdException w:name="annotation text" w:semiHidden="1" w:unhideWhenUsed="1"/>
-    <w:lsdException w:name="header" w:semiHidden="1" w:unhideWhenUsed="1"/>
-    <w:lsdException w:name="footer" w:semiHidden="1" w:unhideWhenUsed="1"/>
-    <w:lsdException w:name="index heading" w:semiHidden="1" w:unhideWhenUsed="1"/>
-    <w:lsdException w:name="caption" w:semiHidden="1" w:unhideWhenUsed="1"/>
-    <w:lsdException w:name="table of figures" w:semiHidden="1" w:unhideWhenUsed="1"/>
-    <w:lsdException w:name="envelope address" w:semiHidden="1" w:unhideWhenUsed="1"/>
-    <w:lsdException w:name="envelope return" w:semiHidden="1" w:unhideWhenUsed="1"/>
-    <w:lsdException w:name="footnote reference" w:semiHidden="1" w:unhideWhenUsed="1"/>
-    <w:lsdException w:name="annotation reference" w:semiHidden="1" w:unhideWhenUsed="1"/>
-    <w:lsdException w:name="line number" w:semiHidden="1" w:unhideWhenUsed="1"/>
-    <w:lsdException w:name="page number" w:semiHidden="1" w:unhideWhenUsed="1"/>
-    <w:lsdException w:name="endnote reference" w:semiHidden="1" w:unhideWhenUsed="1"/>
-    <w:lsdException w:name="endnote text" w:semiHidden="1" w:unhideWhenUsed="1"/>
-    <w:lsdException w:name="table of authorities" w:semiHidden="1" w:unhideWhenUsed="1"/>
-    <w:lsdException w:name="macro" w:semiHidden="1" w:unhideWhenUsed="1"/>
-    <w:lsdException w:name="toa heading" w:semiHidden="1" w:unhideWhenUsed="1"/>
-    <w:lsdException w:name="List" w:semiHidden="1" w:unhideWhenUsed="1"/>
-    <w:lsdException w:name="List Bullet" w:semiHidden="1" w:unhideWhenUsed="1"/>
-    <w:lsdException w:name="List Number" w:semiHidden="1" w:unhideWhenUsed="1"/>
-    <w:lsdException w:name="List 2" w:semiHidden="1" w:unhideWhenUsed="1"/>
-    <w:lsdException w:name="List 3" w:semiHidden="1" w:unhideWhenUsed="1"/>
-    <w:lsdException w:name="List 4" w:semiHidden="1" w:unhideWhenUsed="1"/>
-    <w:lsdException w:name="List 5" w:semiHidden="1" w:unhideWhenUsed="1"/>
-    <w:lsdException w:name="List Bullet 2" w:semiHidden="1" w:unhideWhenUsed="1"/>
-    <w:lsdException w:name="List Bullet 3" w:semiHidden="1" w:unhideWhenUsed="1"/>
-    <w:lsdException w:name="List Bullet 4" w:semiHidden="1" w:unhideWhenUsed="1"/>
-    <w:lsdException w:name="List Bullet 5" w:semiHidden="1" w:unhideWhenUsed="1"/>
-    <w:lsdException w:name="List Number 2" w:unhideWhenUsed="1"/>
-    <w:lsdException w:name="List Number 3" w:semiHidden="1" w:unhideWhenUsed="1"/>
-    <w:lsdException w:name="List Number 4" w:semiHidden="1" w:unhideWhenUsed="1"/>
-    <w:lsdException w:name="List Number 5" w:unhideWhenUsed="1"/>
-    <w:lsdException w:name="Closing" w:semiHidden="1" w:unhideWhenUsed="1"/>
-    <w:lsdException w:name="Signature" w:semiHidden="1" w:unhideWhenUsed="1"/>
-    <w:lsdException w:name="Default Paragraph Font" w:semiHidden="1" w:unhideWhenUsed="1"/>
-    <w:lsdException w:name="Body Text" w:semiHidden="1" w:unhideWhenUsed="1"/>
-    <w:lsdException w:name="Body Text Indent" w:semiHidden="1" w:unhideWhenUsed="1"/>
-    <w:lsdException w:name="List Continue" w:semiHidden="1" w:unhideWhenUsed="1"/>
-    <w:lsdException w:name="List Continue 2" w:semiHidden="1" w:unhideWhenUsed="1"/>
-    <w:lsdException w:name="List Continue 3" w:semiHidden="1" w:unhideWhenUsed="1"/>
-    <w:lsdException w:name="List Continue 4" w:semiHidden="1" w:unhideWhenUsed="1"/>
-    <w:lsdException w:name="List Continue 5" w:semiHidden="1" w:unhideWhenUsed="1"/>
-    <w:lsdException w:name="Message Header" w:semiHidden="1" w:unhideWhenUsed="1"/>
-    <w:lsdException w:name="Salutation" w:semiHidden="1" w:unhideWhenUsed="1"/>
-    <w:lsdException w:name="Date" w:semiHidden="1" w:unhideWhenUsed="1"/>
-    <w:lsdException w:name="Body Text First Indent" w:semiHidden="1" w:unhideWhenUsed="1"/>
-    <w:lsdException w:name="Body Text First Indent 2" w:semiHidden="1" w:unhideWhenUsed="1"/>
-    <w:lsdException w:name="Note Heading" w:semiHidden="1" w:unhideWhenUsed="1"/>
-    <w:lsdException w:name="Body Text 2" w:semiHidden="1" w:unhideWhenUsed="1"/>
-    <w:lsdException w:name="Body Text 3" w:semiHidden="1" w:unhideWhenUsed="1"/>
-    <w:lsdException w:name="Body Text Indent 2" w:semiHidden="1" w:unhideWhenUsed="1"/>
-    <w:lsdException w:name="Body Text Indent 3" w:unhideWhenUsed="1"/>
-    <w:lsdException w:name="Block Text" w:unhideWhenUsed="1"/>
-    <w:lsdException w:name="Hyperlink" w:uiPriority="99" w:unhideWhenUsed="1"/>
-    <w:lsdException w:name="FollowedHyperlink" w:unhideWhenUsed="1"/>
-    <w:lsdException w:name="Strong" w:uiPriority="22"/>
-    <w:lsdException w:name="Emphasis" w:uiPriority="20"/>
-    <w:lsdException w:name="Document Map" w:semiHidden="1" w:unhideWhenUsed="1"/>
-    <w:lsdException w:name="Plain Text" w:semiHidden="1" w:unhideWhenUsed="1"/>
-    <w:lsdException w:name="E-mail Signature" w:semiHidden="1" w:unhideWhenUsed="1"/>
-    <w:lsdException w:name="HTML Top of Form" w:semiHidden="1" w:unhideWhenUsed="1"/>
-    <w:lsdException w:name="HTML Bottom of Form" w:semiHidden="1" w:unhideWhenUsed="1"/>
-    <w:lsdException w:name="Normal (Web)" w:semiHidden="1" w:uiPriority="99" w:unhideWhenUsed="1"/>
-    <w:lsdException w:name="HTML Acronym" w:semiHidden="1" w:unhideWhenUsed="1"/>
-    <w:lsdException w:name="HTML Address" w:semiHidden="1" w:unhideWhenUsed="1"/>
-    <w:lsdException w:name="HTML Cite" w:semiHidden="1" w:unhideWhenUsed="1"/>
-    <w:lsdException w:name="HTML Code" w:semiHidden="1" w:unhideWhenUsed="1"/>
-    <w:lsdException w:name="HTML Definition" w:semiHidden="1" w:unhideWhenUsed="1"/>
-    <w:lsdException w:name="HTML Keyboard" w:semiHidden="1" w:unhideWhenUsed="1"/>
-    <w:lsdException w:name="HTML Preformatted" w:semiHidden="1" w:unhideWhenUsed="1"/>
-    <w:lsdException w:name="HTML Sample" w:semiHidden="1" w:unhideWhenUsed="1"/>
-    <w:lsdException w:name="HTML Typewriter" w:semiHidden="1" w:unhideWhenUsed="1"/>
-    <w:lsdException w:name="HTML Variable" w:semiHidden="1" w:unhideWhenUsed="1"/>
-    <w:lsdException w:name="Normal Table" w:semiHidden="1" w:unhideWhenUsed="1"/>
-    <w:lsdException w:name="annotation subject" w:semiHidden="1" w:unhideWhenUsed="1"/>
-    <w:lsdException w:name="No List" w:semiHidden="1" w:unhideWhenUsed="1"/>
-    <w:lsdException w:name="Outline List 1" w:semiHidden="1" w:unhideWhenUsed="1"/>
-    <w:lsdException w:name="Outline List 2" w:semiHidden="1" w:unhideWhenUsed="1"/>
-    <w:lsdException w:name="Outline List 3" w:semiHidden="1" w:unhideWhenUsed="1"/>
-    <w:lsdException w:name="Table Simple 1" w:semiHidden="1" w:unhideWhenUsed="1"/>
-    <w:lsdException w:name="Table Simple 2" w:semiHidden="1" w:unhideWhenUsed="1"/>
-    <w:lsdException w:name="Table Simple 3" w:semiHidden="1" w:unhideWhenUsed="1"/>
-    <w:lsdException w:name="Table Classic 1" w:semiHidden="1" w:unhideWhenUsed="1"/>
-    <w:lsdException w:name="Table Classic 2" w:semiHidden="1" w:unhideWhenUsed="1"/>
-    <w:lsdException w:name="Table Classic 3" w:semiHidden="1" w:unhideWhenUsed="1"/>
-    <w:lsdException w:name="Table Classic 4" w:semiHidden="1" w:unhideWhenUsed="1"/>
-    <w:lsdException w:name="Table Colorful 1" w:semiHidden="1" w:unhideWhenUsed="1"/>
-    <w:lsdException w:name="Table Colorful 2" w:semiHidden="1" w:unhideWhenUsed="1"/>
-    <w:lsdException w:name="Table Colorful 3" w:semiHidden="1" w:unhideWhenUsed="1"/>
-    <w:lsdException w:name="Table Columns 1" w:semiHidden="1" w:unhideWhenUsed="1"/>
-    <w:lsdException w:name="Table Columns 2" w:semiHidden="1" w:unhideWhenUsed="1"/>
-    <w:lsdException w:name="Table Columns 3" w:semiHidden="1" w:unhideWhenUsed="1"/>
-    <w:lsdException w:name="Table Columns 4" w:semiHidden="1" w:unhideWhenUsed="1"/>
-    <w:lsdException w:name="Table Columns 5" w:semiHidden="1" w:unhideWhenUsed="1"/>
-    <w:lsdException w:name="Table Grid 1" w:semiHidden="1" w:unhideWhenUsed="1"/>
-    <w:lsdException w:name="Table Grid 2" w:semiHidden="1" w:unhideWhenUsed="1"/>
-    <w:lsdException w:name="Table Grid 3" w:semiHidden="1" w:unhideWhenUsed="1"/>
-    <w:lsdException w:name="Table Grid 4" w:semiHidden="1" w:unhideWhenUsed="1"/>
-    <w:lsdException w:name="Table Grid 5" w:semiHidden="1" w:unhideWhenUsed="1"/>
-    <w:lsdException w:name="Table Grid 6" w:semiHidden="1" w:unhideWhenUsed="1"/>
-    <w:lsdException w:name="Table Grid 7" w:semiHidden="1" w:unhideWhenUsed="1"/>
-    <w:lsdException w:name="Table Grid 8" w:semiHidden="1" w:unhideWhenUsed="1"/>
-    <w:lsdException w:name="Table List 1" w:semiHidden="1" w:unhideWhenUsed="1"/>
-    <w:lsdException w:name="Table List 2" w:semiHidden="1" w:unhideWhenUsed="1"/>
-    <w:lsdException w:name="Table List 3" w:semiHidden="1" w:unhideWhenUsed="1"/>
-    <w:lsdException w:name="Table List 4" w:semiHidden="1" w:unhideWhenUsed="1"/>
-    <w:lsdException w:name="Table List 5" w:semiHidden="1" w:unhideWhenUsed="1"/>
-    <w:lsdException w:name="Table List 6" w:semiHidden="1" w:unhideWhenUsed="1"/>
-    <w:lsdException w:name="Table List 7" w:semiHidden="1" w:unhideWhenUsed="1"/>
-    <w:lsdException w:name="Table List 8" w:semiHidden="1" w:unhideWhenUsed="1"/>
-    <w:lsdException w:name="Table 3D effects 1" w:semiHidden="1" w:unhideWhenUsed="1"/>
-    <w:lsdException w:name="Table 3D effects 2" w:semiHidden="1" w:unhideWhenUsed="1"/>
-    <w:lsdException w:name="Table 3D effects 3" w:semiHidden="1" w:unhideWhenUsed="1"/>
-    <w:lsdException w:name="Table Contemporary" w:semiHidden="1" w:unhideWhenUsed="1"/>
-    <w:lsdException w:name="Table Elegant" w:semiHidden="1" w:unhideWhenUsed="1"/>
-    <w:lsdException w:name="Table Professional" w:semiHidden="1" w:unhideWhenUsed="1"/>
-    <w:lsdException w:name="Table Subtle 1" w:semiHidden="1" w:unhideWhenUsed="1"/>
-    <w:lsdException w:name="Table Subtle 2" w:semiHidden="1" w:unhideWhenUsed="1"/>
-    <w:lsdException w:name="Table Web 1" w:semiHidden="1" w:unhideWhenUsed="1"/>
-    <w:lsdException w:name="Table Web 2" w:semiHidden="1" w:unhideWhenUsed="1"/>
-    <w:lsdException w:name="Table Web 3" w:semiHidden="1" w:unhideWhenUsed="1"/>
-    <w:lsdException w:name="Balloon Text" w:semiHidden="1" w:unhideWhenUsed="1"/>
-    <w:lsdException w:name="Table Theme" w:semiHidden="1" w:unhideWhenUsed="1"/>
-    <w:lsdException w:name="Placeholder Text" w:semiHidden="1"/>
-    <w:lsdException w:name="Light Shading"/>
-    <w:lsdException w:name="Light List"/>
-    <w:lsdException w:name="Light Grid"/>
-    <w:lsdException w:name="Medium Shading 1"/>
-    <w:lsdException w:name="Medium Shading 2"/>
-    <w:lsdException w:name="Medium List 1"/>
-    <w:lsdException w:name="Medium List 2"/>
-    <w:lsdException w:name="Medium Grid 1"/>
-    <w:lsdException w:name="Medium Grid 2"/>
-    <w:lsdException w:name="Medium Grid 3"/>
-    <w:lsdException w:name="Dark List"/>
-    <w:lsdException w:name="Colorful Shading"/>
-    <w:lsdException w:name="Colorful List"/>
-    <w:lsdException w:name="Colorful Grid"/>
-    <w:lsdException w:name="Light Shading Accent 1"/>
-    <w:lsdException w:name="Light List Accent 1"/>
-    <w:lsdException w:name="Light Grid Accent 1"/>
-    <w:lsdException w:name="Medium Shading 1 Accent 1"/>
-    <w:lsdException w:name="Medium Shading 2 Accent 1"/>
-    <w:lsdException w:name="Medium List 1 Accent 1"/>
-    <w:lsdException w:name="Revision" w:semiHidden="1"/>
-    <w:lsdException w:name="Medium List 2 Accent 1"/>
-    <w:lsdException w:name="Medium Grid 1 Accent 1"/>
-    <w:lsdException w:name="Medium Grid 2 Accent 1"/>
-    <w:lsdException w:name="Medium Grid 3 Accent 1"/>
-    <w:lsdException w:name="Dark List Accent 1"/>
-    <w:lsdException w:name="Colorful Shading Accent 1"/>
-    <w:lsdException w:name="Colorful List Accent 1"/>
-    <w:lsdException w:name="Colorful Grid Accent 1"/>
-    <w:lsdException w:name="Light Shading Accent 2"/>
-    <w:lsdException w:name="Light List Accent 2"/>
-    <w:lsdException w:name="Light Grid Accent 2"/>
-    <w:lsdException w:name="Medium Shading 1 Accent 2"/>
-    <w:lsdException w:name="Medium Shading 2 Accent 2"/>
-    <w:lsdException w:name="Medium List 1 Accent 2"/>
-    <w:lsdException w:name="Medium List 2 Accent 2"/>
-    <w:lsdException w:name="Medium Grid 1 Accent 2"/>
-    <w:lsdException w:name="Medium Grid 2 Accent 2"/>
-    <w:lsdException w:name="Medium Grid 3 Accent 2"/>
-    <w:lsdException w:name="Dark List Accent 2"/>
-    <w:lsdException w:name="Colorful Shading Accent 2"/>
-    <w:lsdException w:name="Colorful List Accent 2"/>
-    <w:lsdException w:name="Colorful Grid Accent 2"/>
-    <w:lsdException w:name="Light Shading Accent 3"/>
-    <w:lsdException w:name="Light List Accent 3"/>
-    <w:lsdException w:name="Light Grid Accent 3"/>
-    <w:lsdException w:name="Medium Shading 1 Accent 3"/>
-    <w:lsdException w:name="Medium Shading 2 Accent 3"/>
-    <w:lsdException w:name="Medium List 1 Accent 3"/>
-    <w:lsdException w:name="Medium List 2 Accent 3"/>
-    <w:lsdException w:name="Medium Grid 1 Accent 3"/>
-    <w:lsdException w:name="Medium Grid 2 Accent 3"/>
-    <w:lsdException w:name="Medium Grid 3 Accent 3"/>
-    <w:lsdException w:name="Dark List Accent 3"/>
-    <w:lsdException w:name="Colorful Shading Accent 3"/>
-    <w:lsdException w:name="Colorful List Accent 3"/>
-    <w:lsdException w:name="Colorful Grid Accent 3"/>
-    <w:lsdException w:name="Light Shading Accent 4"/>
-    <w:lsdException w:name="Light List Accent 4"/>
-    <w:lsdException w:name="Light Grid Accent 4"/>
-    <w:lsdException w:name="Medium Shading 1 Accent 4"/>
-    <w:lsdException w:name="Medium Shading 2 Accent 4"/>
-    <w:lsdException w:name="Medium List 1 Accent 4"/>
-    <w:lsdException w:name="Medium List 2 Accent 4"/>
-    <w:lsdException w:name="Medium Grid 1 Accent 4"/>
-    <w:lsdException w:name="Medium Grid 2 Accent 4"/>
-    <w:lsdException w:name="Medium Grid 3 Accent 4"/>
-    <w:lsdException w:name="Dark List Accent 4"/>
-    <w:lsdException w:name="Colorful Shading Accent 4"/>
-    <w:lsdException w:name="Colorful List Accent 4"/>
-    <w:lsdException w:name="Colorful Grid Accent 4"/>
-    <w:lsdException w:name="Light Shading Accent 5"/>
-    <w:lsdException w:name="Light List Accent 5"/>
-    <w:lsdException w:name="Light Grid Accent 5"/>
-    <w:lsdException w:name="Medium Shading 1 Accent 5"/>
-    <w:lsdException w:name="Medium Shading 2 Accent 5"/>
-    <w:lsdException w:name="Medium List 1 Accent 5"/>
-    <w:lsdException w:name="Medium List 2 Accent 5"/>
-    <w:lsdException w:name="Medium Grid 1 Accent 5"/>
-    <w:lsdException w:name="Medium Grid 2 Accent 5"/>
-    <w:lsdException w:name="Medium Grid 3 Accent 5"/>
-    <w:lsdException w:name="Dark List Accent 5"/>
-    <w:lsdException w:name="Colorful Shading Accent 5"/>
-    <w:lsdException w:name="Colorful List Accent 5"/>
-    <w:lsdException w:name="Colorful Grid Accent 5"/>
-    <w:lsdException w:name="Light Shading Accent 6"/>
-    <w:lsdException w:name="Light List Accent 6"/>
-    <w:lsdException w:name="Light Grid Accent 6"/>
-    <w:lsdException w:name="Medium Shading 1 Accent 6"/>
-    <w:lsdException w:name="Medium Shading 2 Accent 6"/>
-    <w:lsdException w:name="Medium List 1 Accent 6"/>
-    <w:lsdException w:name="Medium List 2 Accent 6"/>
-    <w:lsdException w:name="Medium Grid 1 Accent 6"/>
-    <w:lsdException w:name="Medium Grid 2 Accent 6"/>
-    <w:lsdException w:name="Medium Grid 3 Accent 6"/>
-    <w:lsdException w:name="Dark List Accent 6"/>
-    <w:lsdException w:name="Colorful Shading Accent 6"/>
-    <w:lsdException w:name="Colorful List Accent 6"/>
-    <w:lsdException w:name="Colorful Grid Accent 6"/>
-    <w:lsdException w:name="Bibliography" w:semiHidden="1" w:unhideWhenUsed="1"/>
-    <w:lsdException w:name="TOC Heading" w:semiHidden="1" w:unhideWhenUsed="1"/>
-    <w:lsdException w:name="Plain Table 1" w:uiPriority="41"/>
-    <w:lsdException w:name="Plain Table 2" w:uiPriority="42"/>
-    <w:lsdException w:name="Plain Table 3" w:uiPriority="43"/>
-    <w:lsdException w:name="Plain Table 4" w:uiPriority="44"/>
-    <w:lsdException w:name="Plain Table 5" w:uiPriority="45"/>
-    <w:lsdException w:name="Grid Table Light" w:uiPriority="40"/>
-    <w:lsdException w:name="Grid Table 1 Light" w:uiPriority="46"/>
-    <w:lsdException w:name="Grid Table 2" w:uiPriority="47"/>
-    <w:lsdException w:name="Grid Table 3" w:uiPriority="48"/>
-    <w:lsdException w:name="Grid Table 4" w:uiPriority="49"/>
-    <w:lsdException w:name="Grid Table 5 Dark" w:uiPriority="50"/>
-    <w:lsdException w:name="Grid Table 6 Colorful" w:uiPriority="51"/>
-    <w:lsdException w:name="Grid Table 7 Colorful" w:uiPriority="52"/>
-    <w:lsdException w:name="Grid Table 1 Light Accent 1" w:uiPriority="46"/>
-    <w:lsdException w:name="Grid Table 2 Accent 1" w:uiPriority="47"/>
-    <w:lsdException w:name="Grid Table 3 Accent 1" w:uiPriority="48"/>
-    <w:lsdException w:name="Grid Table 4 Accent 1" w:uiPriority="49"/>
-    <w:lsdException w:name="Grid Table 5 Dark Accent 1" w:uiPriority="50"/>
-    <w:lsdException w:name="Grid Table 6 Colorful Accent 1" w:uiPriority="51"/>
-    <w:lsdException w:name="Grid Table 7 Colorful Accent 1" w:uiPriority="52"/>
-    <w:lsdException w:name="Grid Table 1 Light Accent 2" w:uiPriority="46"/>
-    <w:lsdException w:name="Grid Table 2 Accent 2" w:uiPriority="47"/>
-    <w:lsdException w:name="Grid Table 3 Accent 2" w:uiPriority="48"/>
-    <w:lsdException w:name="Grid Table 4 Accent 2" w:uiPriority="49"/>
-    <w:lsdException w:name="Grid Table 5 Dark Accent 2" w:uiPriority="50"/>
-    <w:lsdException w:name="Grid Table 6 Colorful Accent 2" w:uiPriority="51"/>
-    <w:lsdException w:name="Grid Table 7 Colorful Accent 2" w:uiPriority="52"/>
-    <w:lsdException w:name="Grid Table 1 Light Accent 3" w:uiPriority="46"/>
-    <w:lsdException w:name="Grid Table 2 Accent 3" w:uiPriority="47"/>
-    <w:lsdException w:name="Grid Table 3 Accent 3" w:uiPriority="48"/>
-    <w:lsdException w:name="Grid Table 4 Accent 3" w:uiPriority="49"/>
-    <w:lsdException w:name="Grid Table 5 Dark Accent 3" w:uiPriority="50"/>
-    <w:lsdException w:name="Grid Table 6 Colorful Accent 3" w:uiPriority="51"/>
-    <w:lsdException w:name="Grid Table 7 Colorful Accent 3" w:uiPriority="52"/>
-    <w:lsdException w:name="Grid Table 1 Light Accent 4" w:uiPriority="46"/>
-    <w:lsdException w:name="Grid Table 2 Accent 4" w:uiPriority="47"/>
-    <w:lsdException w:name="Grid Table 3 Accent 4" w:uiPriority="48"/>
-    <w:lsdException w:name="Grid Table 4 Accent 4" w:uiPriority="49"/>
-    <w:lsdException w:name="Grid Table 5 Dark Accent 4" w:uiPriority="50"/>
-    <w:lsdException w:name="Grid Table 6 Colorful Accent 4" w:uiPriority="51"/>
-    <w:lsdException w:name="Grid Table 7 Colorful Accent 4" w:uiPriority="52"/>
-    <w:lsdException w:name="Grid Table 1 Light Accent 5" w:uiPriority="46"/>
-    <w:lsdException w:name="Grid Table 2 Accent 5" w:uiPriority="47"/>
-    <w:lsdException w:name="Grid Table 3 Accent 5" w:uiPriority="48"/>
-    <w:lsdException w:name="Grid Table 4 Accent 5" w:uiPriority="49"/>
-    <w:lsdException w:name="Grid Table 5 Dark Accent 5" w:uiPriority="50"/>
-    <w:lsdException w:name="Grid Table 6 Colorful Accent 5" w:uiPriority="51"/>
-    <w:lsdException w:name="Grid Table 7 Colorful Accent 5" w:uiPriority="52"/>
-    <w:lsdException w:name="Grid Table 1 Light Accent 6" w:uiPriority="46"/>
-    <w:lsdException w:name="Grid Table 2 Accent 6" w:uiPriority="47"/>
-    <w:lsdException w:name="Grid Table 3 Accent 6" w:uiPriority="48"/>
-    <w:lsdException w:name="Grid Table 4 Accent 6" w:uiPriority="49"/>
-    <w:lsdException w:name="Grid Table 5 Dark Accent 6" w:uiPriority="50"/>
-    <w:lsdException w:name="Grid Table 6 Colorful Accent 6" w:uiPriority="51"/>
-    <w:lsdException w:name="Grid Table 7 Colorful Accent 6" w:uiPriority="52"/>
-    <w:lsdException w:name="List Table 1 Light" w:uiPriority="46"/>
-    <w:lsdException w:name="List Table 2" w:uiPriority="47"/>
-    <w:lsdException w:name="List Table 3" w:uiPriority="48"/>
-    <w:lsdException w:name="List Table 4" w:uiPriority="49"/>
-    <w:lsdException w:name="List Table 5 Dark" w:uiPriority="50"/>
-    <w:lsdException w:name="List Table 6 Colorful" w:uiPriority="51"/>
-    <w:lsdException w:name="List Table 7 Colorful" w:uiPriority="52"/>
-    <w:lsdException w:name="List Table 1 Light Accent 1" w:uiPriority="46"/>
-    <w:lsdException w:name="List Table 2 Accent 1" w:uiPriority="47"/>
-    <w:lsdException w:name="List Table 3 Accent 1" w:uiPriority="48"/>
-    <w:lsdException w:name="List Table 4 Accent 1" w:uiPriority="49"/>
-    <w:lsdException w:name="List Table 5 Dark Accent 1" w:uiPriority="50"/>
-    <w:lsdException w:name="List Table 6 Colorful Accent 1" w:uiPriority="51"/>
-    <w:lsdException w:name="List Table 7 Colorful Accent 1" w:uiPriority="52"/>
-    <w:lsdException w:name="List Table 1 Light Accent 2" w:uiPriority="46"/>
-    <w:lsdException w:name="List Table 2 Accent 2" w:uiPriority="47"/>
-    <w:lsdException w:name="List Table 3 Accent 2" w:uiPriority="48"/>
-    <w:lsdException w:name="List Table 4 Accent 2" w:uiPriority="49"/>
-    <w:lsdException w:name="List Table 5 Dark Accent 2" w:uiPriority="50"/>
-    <w:lsdException w:name="List Table 6 Colorful Accent 2" w:uiPriority="51"/>
-    <w:lsdException w:name="List Table 7 Colorful Accent 2" w:uiPriority="52"/>
-    <w:lsdException w:name="List Table 1 Light Accent 3" w:uiPriority="46"/>
-    <w:lsdException w:name="List Table 2 Accent 3" w:uiPriority="47"/>
-    <w:lsdException w:name="List Table 3 Accent 3" w:uiPriority="48"/>
-    <w:lsdException w:name="List Table 4 Accent 3" w:uiPriority="49"/>
-    <w:lsdException w:name="List Table 5 Dark Accent 3" w:uiPriority="50"/>
-    <w:lsdException w:name="List Table 6 Colorful Accent 3" w:uiPriority="51"/>
-    <w:lsdException w:name="List Table 7 Colorful Accent 3" w:uiPriority="52"/>
-    <w:lsdException w:name="List Table 1 Light Accent 4" w:uiPriority="46"/>
-    <w:lsdException w:name="List Table 2 Accent 4" w:uiPriority="47"/>
-    <w:lsdException w:name="List Table 3 Accent 4" w:uiPriority="48"/>
-    <w:lsdException w:name="List Table 4 Accent 4" w:uiPriority="49"/>
-    <w:lsdException w:name="List Table 5 Dark Accent 4" w:uiPriority="50"/>
-    <w:lsdException w:name="List Table 6 Colorful Accent 4" w:uiPriority="51"/>
-    <w:lsdException w:name="List Table 7 Colorful Accent 4" w:uiPriority="52"/>
-    <w:lsdException w:name="List Table 1 Light Accent 5" w:uiPriority="46"/>
-    <w:lsdException w:name="List Table 2 Accent 5" w:uiPriority="47"/>
-    <w:lsdException w:name="List Table 3 Accent 5" w:uiPriority="48"/>
-    <w:lsdException w:name="List Table 4 Accent 5" w:uiPriority="49"/>
-    <w:lsdException w:name="List Table 5 Dark Accent 5" w:uiPriority="50"/>
-    <w:lsdException w:name="List Table 6 Colorful Accent 5" w:uiPriority="51"/>
-    <w:lsdException w:name="List Table 7 Colorful Accent 5" w:uiPriority="52"/>
-    <w:lsdException w:name="List Table 1 Light Accent 6" w:uiPriority="46"/>
-    <w:lsdException w:name="List Table 2 Accent 6" w:uiPriority="47"/>
-    <w:lsdException w:name="List Table 3 Accent 6" w:uiPriority="48"/>
-    <w:lsdException w:name="List Table 4 Accent 6" w:uiPriority="49"/>
-    <w:lsdException w:name="List Table 5 Dark Accent 6" w:uiPriority="50"/>
-    <w:lsdException w:name="List Table 6 Colorful Accent 6" w:uiPriority="51"/>
-    <w:lsdException w:name="List Table 7 Colorful Accent 6" w:uiPriority="52"/>
+  <w:latentStyles w:defLockedState="0" w:defUIPriority="0" w:defSemiHidden="1" w:defUnhideWhenUsed="1" w:defQFormat="0" w:count="267">
+    <w:lsdException w:name="Normal" w:semiHidden="0" w:unhideWhenUsed="0"/>
+    <w:lsdException w:name="heading 1" w:semiHidden="0" w:uiPriority="9" w:unhideWhenUsed="0"/>
+    <w:lsdException w:name="heading 2" w:semiHidden="0" w:unhideWhenUsed="0"/>
+    <w:lsdException w:name="heading 3" w:semiHidden="0" w:unhideWhenUsed="0"/>
+    <w:lsdException w:name="heading 4" w:semiHidden="0" w:unhideWhenUsed="0"/>
+    <w:lsdException w:name="heading 5" w:semiHidden="0" w:unhideWhenUsed="0"/>
+    <w:lsdException w:name="heading 6" w:semiHidden="0" w:unhideWhenUsed="0"/>
+    <w:lsdException w:name="heading 7" w:semiHidden="0"/>
+    <w:lsdException w:name="heading 8" w:semiHidden="0"/>
+    <w:lsdException w:name="heading 9" w:semiHidden="0"/>
+    <w:lsdException w:name="index 2" w:semiHidden="0"/>
+    <w:lsdException w:name="index 3" w:semiHidden="0"/>
+    <w:lsdException w:name="index 4" w:semiHidden="0"/>
+    <w:lsdException w:name="index 5" w:semiHidden="0"/>
+    <w:lsdException w:name="index 6" w:semiHidden="0"/>
+    <w:lsdException w:name="List Number 2" w:semiHidden="0"/>
+    <w:lsdException w:name="List Number 5" w:semiHidden="0"/>
+    <w:lsdException w:name="Title" w:semiHidden="0" w:unhideWhenUsed="0"/>
+    <w:lsdException w:name="Subtitle" w:semiHidden="0" w:unhideWhenUsed="0"/>
+    <w:lsdException w:name="Body Text Indent 3" w:semiHidden="0"/>
+    <w:lsdException w:name="Block Text" w:semiHidden="0"/>
+    <w:lsdException w:name="Hyperlink" w:semiHidden="0" w:uiPriority="99"/>
+    <w:lsdException w:name="FollowedHyperlink" w:semiHidden="0"/>
+    <w:lsdException w:name="Strong" w:semiHidden="0" w:uiPriority="22" w:unhideWhenUsed="0"/>
+    <w:lsdException w:name="Emphasis" w:semiHidden="0" w:uiPriority="20" w:unhideWhenUsed="0"/>
+    <w:lsdException w:name="Normal (Web)" w:uiPriority="99"/>
+    <w:lsdException w:name="Table Grid" w:semiHidden="0" w:unhideWhenUsed="0"/>
+    <w:lsdException w:name="Placeholder Text" w:unhideWhenUsed="0"/>
+    <w:lsdException w:name="No Spacing" w:semiHidden="0" w:unhideWhenUsed="0"/>
+    <w:lsdException w:name="Light Shading" w:semiHidden="0" w:unhideWhenUsed="0"/>
+    <w:lsdException w:name="Light List" w:semiHidden="0" w:unhideWhenUsed="0"/>
+    <w:lsdException w:name="Light Grid" w:semiHidden="0" w:unhideWhenUsed="0"/>
+    <w:lsdException w:name="Medium Shading 1" w:semiHidden="0" w:unhideWhenUsed="0"/>
+    <w:lsdException w:name="Medium Shading 2" w:semiHidden="0" w:unhideWhenUsed="0"/>
+    <w:lsdException w:name="Medium List 1" w:semiHidden="0" w:unhideWhenUsed="0"/>
+    <w:lsdException w:name="Medium List 2" w:semiHidden="0" w:unhideWhenUsed="0"/>
+    <w:lsdException w:name="Medium Grid 1" w:semiHidden="0" w:unhideWhenUsed="0"/>
+    <w:lsdException w:name="Medium Grid 2" w:semiHidden="0" w:unhideWhenUsed="0"/>
+    <w:lsdException w:name="Medium Grid 3" w:semiHidden="0" w:unhideWhenUsed="0"/>
+    <w:lsdException w:name="Dark List" w:semiHidden="0" w:unhideWhenUsed="0"/>
+    <w:lsdException w:name="Colorful Shading" w:semiHidden="0" w:unhideWhenUsed="0"/>
+    <w:lsdException w:name="Colorful List" w:semiHidden="0" w:unhideWhenUsed="0"/>
+    <w:lsdException w:name="Colorful Grid" w:semiHidden="0" w:unhideWhenUsed="0"/>
+    <w:lsdException w:name="Light Shading Accent 1" w:semiHidden="0" w:unhideWhenUsed="0"/>
+    <w:lsdException w:name="Light List Accent 1" w:semiHidden="0" w:unhideWhenUsed="0"/>
+    <w:lsdException w:name="Light Grid Accent 1" w:semiHidden="0" w:unhideWhenUsed="0"/>
+    <w:lsdException w:name="Medium Shading 1 Accent 1" w:semiHidden="0" w:unhideWhenUsed="0"/>
+    <w:lsdException w:name="Medium Shading 2 Accent 1" w:semiHidden="0" w:unhideWhenUsed="0"/>
+    <w:lsdException w:name="Medium List 1 Accent 1" w:semiHidden="0" w:unhideWhenUsed="0"/>
+    <w:lsdException w:name="Revision" w:unhideWhenUsed="0"/>
+    <w:lsdException w:name="List Paragraph" w:semiHidden="0" w:unhideWhenUsed="0"/>
+    <w:lsdException w:name="Quote" w:semiHidden="0" w:unhideWhenUsed="0"/>
+    <w:lsdException w:name="Intense Quote" w:semiHidden="0" w:unhideWhenUsed="0"/>
+    <w:lsdException w:name="Medium List 2 Accent 1" w:semiHidden="0" w:unhideWhenUsed="0"/>
+    <w:lsdException w:name="Medium Grid 1 Accent 1" w:semiHidden="0" w:unhideWhenUsed="0"/>
+    <w:lsdException w:name="Medium Grid 2 Accent 1" w:semiHidden="0" w:unhideWhenUsed="0"/>
+    <w:lsdException w:name="Medium Grid 3 Accent 1" w:semiHidden="0" w:unhideWhenUsed="0"/>
+    <w:lsdException w:name="Dark List Accent 1" w:semiHidden="0" w:unhideWhenUsed="0"/>
+    <w:lsdException w:name="Colorful Shading Accent 1" w:semiHidden="0" w:unhideWhenUsed="0"/>
+    <w:lsdException w:name="Colorful List Accent 1" w:semiHidden="0" w:unhideWhenUsed="0"/>
+    <w:lsdException w:name="Colorful Grid Accent 1" w:semiHidden="0" w:unhideWhenUsed="0"/>
+    <w:lsdException w:name="Light Shading Accent 2" w:semiHidden="0" w:unhideWhenUsed="0"/>
+    <w:lsdException w:name="Light List Accent 2" w:semiHidden="0" w:unhideWhenUsed="0"/>
+    <w:lsdException w:name="Light Grid Accent 2" w:semiHidden="0" w:unhideWhenUsed="0"/>
+    <w:lsdException w:name="Medium Shading 1 Accent 2" w:semiHidden="0" w:unhideWhenUsed="0"/>
+    <w:lsdException w:name="Medium Shading 2 Accent 2" w:semiHidden="0" w:unhideWhenUsed="0"/>
+    <w:lsdException w:name="Medium List 1 Accent 2" w:semiHidden="0" w:unhideWhenUsed="0"/>
+    <w:lsdException w:name="Medium List 2 Accent 2" w:semiHidden="0" w:unhideWhenUsed="0"/>
+    <w:lsdException w:name="Medium Grid 1 Accent 2" w:semiHidden="0" w:unhideWhenUsed="0"/>
+    <w:lsdException w:name="Medium Grid 2 Accent 2" w:semiHidden="0" w:unhideWhenUsed="0"/>
+    <w:lsdException w:name="Medium Grid 3 Accent 2" w:semiHidden="0" w:unhideWhenUsed="0"/>
+    <w:lsdException w:name="Dark List Accent 2" w:semiHidden="0" w:unhideWhenUsed="0"/>
+    <w:lsdException w:name="Colorful Shading Accent 2" w:semiHidden="0" w:unhideWhenUsed="0"/>
+    <w:lsdException w:name="Colorful List Accent 2" w:semiHidden="0" w:unhideWhenUsed="0"/>
+    <w:lsdException w:name="Colorful Grid Accent 2" w:semiHidden="0" w:unhideWhenUsed="0"/>
+    <w:lsdException w:name="Light Shading Accent 3" w:semiHidden="0" w:unhideWhenUsed="0"/>
+    <w:lsdException w:name="Light List Accent 3" w:semiHidden="0" w:unhideWhenUsed="0"/>
+    <w:lsdException w:name="Light Grid Accent 3" w:semiHidden="0" w:unhideWhenUsed="0"/>
+    <w:lsdException w:name="Medium Shading 1 Accent 3" w:semiHidden="0" w:unhideWhenUsed="0"/>
+    <w:lsdException w:name="Medium Shading 2 Accent 3" w:semiHidden="0" w:unhideWhenUsed="0"/>
+    <w:lsdException w:name="Medium List 1 Accent 3" w:semiHidden="0" w:unhideWhenUsed="0"/>
+    <w:lsdException w:name="Medium List 2 Accent 3" w:semiHidden="0" w:unhideWhenUsed="0"/>
+    <w:lsdException w:name="Medium Grid 1 Accent 3" w:semiHidden="0" w:unhideWhenUsed="0"/>
+    <w:lsdException w:name="Medium Grid 2 Accent 3" w:semiHidden="0" w:unhideWhenUsed="0"/>
+    <w:lsdException w:name="Medium Grid 3 Accent 3" w:semiHidden="0" w:unhideWhenUsed="0"/>
+    <w:lsdException w:name="Dark List Accent 3" w:semiHidden="0" w:unhideWhenUsed="0"/>
+    <w:lsdException w:name="Colorful Shading Accent 3" w:semiHidden="0" w:unhideWhenUsed="0"/>
+    <w:lsdException w:name="Colorful List Accent 3" w:semiHidden="0" w:unhideWhenUsed="0"/>
+    <w:lsdException w:name="Colorful Grid Accent 3" w:semiHidden="0" w:unhideWhenUsed="0"/>
+    <w:lsdException w:name="Light Shading Accent 4" w:semiHidden="0" w:unhideWhenUsed="0"/>
+    <w:lsdException w:name="Light List Accent 4" w:semiHidden="0" w:unhideWhenUsed="0"/>
+    <w:lsdException w:name="Light Grid Accent 4" w:semiHidden="0" w:unhideWhenUsed="0"/>
+    <w:lsdException w:name="Medium Shading 1 Accent 4" w:semiHidden="0" w:unhideWhenUsed="0"/>
+    <w:lsdException w:name="Medium Shading 2 Accent 4" w:semiHidden="0" w:unhideWhenUsed="0"/>
+    <w:lsdException w:name="Medium List 1 Accent 4" w:semiHidden="0" w:unhideWhenUsed="0"/>
+    <w:lsdException w:name="Medium List 2 Accent 4" w:semiHidden="0" w:unhideWhenUsed="0"/>
+    <w:lsdException w:name="Medium Grid 1 Accent 4" w:semiHidden="0" w:unhideWhenUsed="0"/>
+    <w:lsdException w:name="Medium Grid 2 Accent 4" w:semiHidden="0" w:unhideWhenUsed="0"/>
+    <w:lsdException w:name="Medium Grid 3 Accent 4" w:semiHidden="0" w:unhideWhenUsed="0"/>
+    <w:lsdException w:name="Dark List Accent 4" w:semiHidden="0" w:unhideWhenUsed="0"/>
+    <w:lsdException w:name="Colorful Shading Accent 4" w:semiHidden="0" w:unhideWhenUsed="0"/>
+    <w:lsdException w:name="Colorful List Accent 4" w:semiHidden="0" w:unhideWhenUsed="0"/>
+    <w:lsdException w:name="Colorful Grid Accent 4" w:semiHidden="0" w:unhideWhenUsed="0"/>
+    <w:lsdException w:name="Light Shading Accent 5" w:semiHidden="0" w:unhideWhenUsed="0"/>
+    <w:lsdException w:name="Light List Accent 5" w:semiHidden="0" w:unhideWhenUsed="0"/>
+    <w:lsdException w:name="Light Grid Accent 5" w:semiHidden="0" w:unhideWhenUsed="0"/>
+    <w:lsdException w:name="Medium Shading 1 Accent 5" w:semiHidden="0" w:unhideWhenUsed="0"/>
+    <w:lsdException w:name="Medium Shading 2 Accent 5" w:semiHidden="0" w:unhideWhenUsed="0"/>
+    <w:lsdException w:name="Medium List 1 Accent 5" w:semiHidden="0" w:unhideWhenUsed="0"/>
+    <w:lsdException w:name="Medium List 2 Accent 5" w:semiHidden="0" w:unhideWhenUsed="0"/>
+    <w:lsdException w:name="Medium Grid 1 Accent 5" w:semiHidden="0" w:unhideWhenUsed="0"/>
+    <w:lsdException w:name="Medium Grid 2 Accent 5" w:semiHidden="0" w:unhideWhenUsed="0"/>
+    <w:lsdException w:name="Medium Grid 3 Accent 5" w:semiHidden="0" w:unhideWhenUsed="0"/>
+    <w:lsdException w:name="Dark List Accent 5" w:semiHidden="0" w:unhideWhenUsed="0"/>
+    <w:lsdException w:name="Colorful Shading Accent 5" w:semiHidden="0" w:unhideWhenUsed="0"/>
+    <w:lsdException w:name="Colorful List Accent 5" w:semiHidden="0" w:unhideWhenUsed="0"/>
+    <w:lsdException w:name="Colorful Grid Accent 5" w:semiHidden="0" w:unhideWhenUsed="0"/>
+    <w:lsdException w:name="Light Shading Accent 6" w:semiHidden="0" w:unhideWhenUsed="0"/>
+    <w:lsdException w:name="Light List Accent 6" w:semiHidden="0" w:unhideWhenUsed="0"/>
+    <w:lsdException w:name="Light Grid Accent 6" w:semiHidden="0" w:unhideWhenUsed="0"/>
+    <w:lsdException w:name="Medium Shading 1 Accent 6" w:semiHidden="0" w:unhideWhenUsed="0"/>
+    <w:lsdException w:name="Medium Shading 2 Accent 6" w:semiHidden="0" w:unhideWhenUsed="0"/>
+    <w:lsdException w:name="Medium List 1 Accent 6" w:semiHidden="0" w:unhideWhenUsed="0"/>
+    <w:lsdException w:name="Medium List 2 Accent 6" w:semiHidden="0" w:unhideWhenUsed="0"/>
+    <w:lsdException w:name="Medium Grid 1 Accent 6" w:semiHidden="0" w:unhideWhenUsed="0"/>
+    <w:lsdException w:name="Medium Grid 2 Accent 6" w:semiHidden="0" w:unhideWhenUsed="0"/>
+    <w:lsdException w:name="Medium Grid 3 Accent 6" w:semiHidden="0" w:unhideWhenUsed="0"/>
+    <w:lsdException w:name="Dark List Accent 6" w:semiHidden="0" w:unhideWhenUsed="0"/>
+    <w:lsdException w:name="Colorful Shading Accent 6" w:semiHidden="0" w:unhideWhenUsed="0"/>
+    <w:lsdException w:name="Colorful List Accent 6" w:semiHidden="0" w:unhideWhenUsed="0"/>
+    <w:lsdException w:name="Colorful Grid Accent 6" w:semiHidden="0" w:unhideWhenUsed="0"/>
+    <w:lsdException w:name="Subtle Emphasis" w:semiHidden="0" w:unhideWhenUsed="0"/>
+    <w:lsdException w:name="Intense Emphasis" w:semiHidden="0" w:unhideWhenUsed="0"/>
+    <w:lsdException w:name="Subtle Reference" w:semiHidden="0" w:unhideWhenUsed="0"/>
+    <w:lsdException w:name="Intense Reference" w:semiHidden="0" w:unhideWhenUsed="0"/>
+    <w:lsdException w:name="Book Title" w:semiHidden="0" w:unhideWhenUsed="0"/>
   </w:latentStyles>
   <w:style w:type="paragraph" w:default="1" w:styleId="Normal">
     <w:name w:val="Normal"/>
@@ -23929,6 +23732,7 @@
       <w:lang w:val="es-MX"/>
     </w:rPr>
     <w:tblPr>
+      <w:tblInd w:w="0" w:type="dxa"/>
       <w:tblBorders>
         <w:top w:val="single" w:sz="4" w:space="0" w:color="000000" w:themeColor="text1"/>
         <w:left w:val="single" w:sz="4" w:space="0" w:color="000000" w:themeColor="text1"/>
@@ -23937,6 +23741,12 @@
         <w:insideH w:val="single" w:sz="4" w:space="0" w:color="000000" w:themeColor="text1"/>
         <w:insideV w:val="single" w:sz="4" w:space="0" w:color="000000" w:themeColor="text1"/>
       </w:tblBorders>
+      <w:tblCellMar>
+        <w:top w:w="0" w:type="dxa"/>
+        <w:left w:w="108" w:type="dxa"/>
+        <w:bottom w:w="0" w:type="dxa"/>
+        <w:right w:w="108" w:type="dxa"/>
+      </w:tblCellMar>
     </w:tblPr>
   </w:style>
   <w:style w:type="paragraph" w:styleId="Prrafodelista">
@@ -24085,6 +23895,7 @@
       <w:lang w:val="es-MX"/>
     </w:rPr>
     <w:tblPr>
+      <w:tblInd w:w="0" w:type="dxa"/>
       <w:tblBorders>
         <w:top w:val="single" w:sz="4" w:space="0" w:color="000000" w:themeColor="text1"/>
         <w:left w:val="single" w:sz="4" w:space="0" w:color="000000" w:themeColor="text1"/>
@@ -24093,6 +23904,12 @@
         <w:insideH w:val="single" w:sz="4" w:space="0" w:color="000000" w:themeColor="text1"/>
         <w:insideV w:val="single" w:sz="4" w:space="0" w:color="000000" w:themeColor="text1"/>
       </w:tblBorders>
+      <w:tblCellMar>
+        <w:top w:w="0" w:type="dxa"/>
+        <w:left w:w="108" w:type="dxa"/>
+        <w:bottom w:w="0" w:type="dxa"/>
+        <w:right w:w="108" w:type="dxa"/>
+      </w:tblCellMar>
     </w:tblPr>
   </w:style>
   <w:style w:type="table" w:customStyle="1" w:styleId="Tablaconcuadrcula2">
@@ -24109,6 +23926,7 @@
       <w:lang w:val="es-MX"/>
     </w:rPr>
     <w:tblPr>
+      <w:tblInd w:w="0" w:type="dxa"/>
       <w:tblBorders>
         <w:top w:val="single" w:sz="4" w:space="0" w:color="000000" w:themeColor="text1"/>
         <w:left w:val="single" w:sz="4" w:space="0" w:color="000000" w:themeColor="text1"/>
@@ -24117,6 +23935,12 @@
         <w:insideH w:val="single" w:sz="4" w:space="0" w:color="000000" w:themeColor="text1"/>
         <w:insideV w:val="single" w:sz="4" w:space="0" w:color="000000" w:themeColor="text1"/>
       </w:tblBorders>
+      <w:tblCellMar>
+        <w:top w:w="0" w:type="dxa"/>
+        <w:left w:w="108" w:type="dxa"/>
+        <w:bottom w:w="0" w:type="dxa"/>
+        <w:right w:w="108" w:type="dxa"/>
+      </w:tblCellMar>
     </w:tblPr>
   </w:style>
   <w:style w:type="table" w:customStyle="1" w:styleId="Tablaconcuadrcula3">
@@ -24133,6 +23957,7 @@
       <w:lang w:val="es-MX"/>
     </w:rPr>
     <w:tblPr>
+      <w:tblInd w:w="0" w:type="dxa"/>
       <w:tblBorders>
         <w:top w:val="single" w:sz="4" w:space="0" w:color="000000" w:themeColor="text1"/>
         <w:left w:val="single" w:sz="4" w:space="0" w:color="000000" w:themeColor="text1"/>
@@ -24141,6 +23966,645 @@
         <w:insideH w:val="single" w:sz="4" w:space="0" w:color="000000" w:themeColor="text1"/>
         <w:insideV w:val="single" w:sz="4" w:space="0" w:color="000000" w:themeColor="text1"/>
       </w:tblBorders>
+      <w:tblCellMar>
+        <w:top w:w="0" w:type="dxa"/>
+        <w:left w:w="108" w:type="dxa"/>
+        <w:bottom w:w="0" w:type="dxa"/>
+        <w:right w:w="108" w:type="dxa"/>
+      </w:tblCellMar>
+    </w:tblPr>
+  </w:style>
+  <w:style w:type="character" w:styleId="Hipervnculovisitado">
+    <w:name w:val="FollowedHyperlink"/>
+    <w:basedOn w:val="Fuentedeprrafopredeter"/>
+    <w:rsid w:val="00A01EFA"/>
+    <w:rPr>
+      <w:color w:val="800080" w:themeColor="followedHyperlink"/>
+      <w:u w:val="single"/>
+    </w:rPr>
+  </w:style>
+</w:styles>
+</file>
+
+<file path=word/stylesWithEffects.xml><?xml version="1.0" encoding="utf-8"?>
+<w:styles xmlns:wpc="http://schemas.microsoft.com/office/word/2010/wordprocessingCanvas" xmlns:mc="http://schemas.openxmlformats.org/markup-compatibility/2006" xmlns:o="urn:schemas-microsoft-com:office:office" xmlns:r="http://schemas.openxmlformats.org/officeDocument/2006/relationships" xmlns:m="http://schemas.openxmlformats.org/officeDocument/2006/math" xmlns:v="urn:schemas-microsoft-com:vml" xmlns:wp14="http://schemas.microsoft.com/office/word/2010/wordprocessingDrawing" xmlns:wp="http://schemas.openxmlformats.org/drawingml/2006/wordprocessingDrawing" xmlns:w10="urn:schemas-microsoft-com:office:word" xmlns:w="http://schemas.openxmlformats.org/wordprocessingml/2006/main" xmlns:w14="http://schemas.microsoft.com/office/word/2010/wordml" xmlns:wpg="http://schemas.microsoft.com/office/word/2010/wordprocessingGroup" xmlns:wpi="http://schemas.microsoft.com/office/word/2010/wordprocessingInk" xmlns:wne="http://schemas.microsoft.com/office/word/2006/wordml" xmlns:wps="http://schemas.microsoft.com/office/word/2010/wordprocessingShape" mc:Ignorable="w14 wp14">
+  <w:docDefaults>
+    <w:rPrDefault>
+      <w:rPr>
+        <w:rFonts w:asciiTheme="minorHAnsi" w:eastAsiaTheme="minorHAnsi" w:hAnsiTheme="minorHAnsi" w:cstheme="minorBidi"/>
+        <w:sz w:val="24"/>
+        <w:szCs w:val="24"/>
+        <w:lang w:val="es-ES_tradnl" w:eastAsia="en-US" w:bidi="ar-SA"/>
+      </w:rPr>
+    </w:rPrDefault>
+    <w:pPrDefault>
+      <w:pPr>
+        <w:spacing w:after="200"/>
+      </w:pPr>
+    </w:pPrDefault>
+  </w:docDefaults>
+  <w:latentStyles w:defLockedState="0" w:defUIPriority="0" w:defSemiHidden="1" w:defUnhideWhenUsed="1" w:defQFormat="0" w:count="267">
+    <w:lsdException w:name="Normal" w:semiHidden="0" w:unhideWhenUsed="0"/>
+    <w:lsdException w:name="heading 1" w:semiHidden="0" w:uiPriority="9" w:unhideWhenUsed="0"/>
+    <w:lsdException w:name="heading 2" w:semiHidden="0" w:unhideWhenUsed="0"/>
+    <w:lsdException w:name="heading 3" w:semiHidden="0" w:unhideWhenUsed="0"/>
+    <w:lsdException w:name="heading 4" w:semiHidden="0" w:unhideWhenUsed="0"/>
+    <w:lsdException w:name="heading 5" w:semiHidden="0" w:unhideWhenUsed="0"/>
+    <w:lsdException w:name="heading 6" w:semiHidden="0" w:unhideWhenUsed="0"/>
+    <w:lsdException w:name="heading 7" w:semiHidden="0"/>
+    <w:lsdException w:name="heading 8" w:semiHidden="0"/>
+    <w:lsdException w:name="heading 9" w:semiHidden="0"/>
+    <w:lsdException w:name="index 2" w:semiHidden="0"/>
+    <w:lsdException w:name="index 3" w:semiHidden="0"/>
+    <w:lsdException w:name="index 4" w:semiHidden="0"/>
+    <w:lsdException w:name="index 5" w:semiHidden="0"/>
+    <w:lsdException w:name="index 6" w:semiHidden="0"/>
+    <w:lsdException w:name="List Number 2" w:semiHidden="0"/>
+    <w:lsdException w:name="List Number 5" w:semiHidden="0"/>
+    <w:lsdException w:name="Title" w:semiHidden="0" w:unhideWhenUsed="0"/>
+    <w:lsdException w:name="Subtitle" w:semiHidden="0" w:unhideWhenUsed="0"/>
+    <w:lsdException w:name="Body Text Indent 3" w:semiHidden="0"/>
+    <w:lsdException w:name="Block Text" w:semiHidden="0"/>
+    <w:lsdException w:name="Hyperlink" w:semiHidden="0" w:uiPriority="99"/>
+    <w:lsdException w:name="FollowedHyperlink" w:semiHidden="0"/>
+    <w:lsdException w:name="Strong" w:semiHidden="0" w:uiPriority="22" w:unhideWhenUsed="0"/>
+    <w:lsdException w:name="Emphasis" w:semiHidden="0" w:uiPriority="20" w:unhideWhenUsed="0"/>
+    <w:lsdException w:name="Normal (Web)" w:uiPriority="99"/>
+    <w:lsdException w:name="Table Grid" w:semiHidden="0" w:unhideWhenUsed="0"/>
+    <w:lsdException w:name="Placeholder Text" w:unhideWhenUsed="0"/>
+    <w:lsdException w:name="No Spacing" w:semiHidden="0" w:unhideWhenUsed="0"/>
+    <w:lsdException w:name="Light Shading" w:semiHidden="0" w:unhideWhenUsed="0"/>
+    <w:lsdException w:name="Light List" w:semiHidden="0" w:unhideWhenUsed="0"/>
+    <w:lsdException w:name="Light Grid" w:semiHidden="0" w:unhideWhenUsed="0"/>
+    <w:lsdException w:name="Medium Shading 1" w:semiHidden="0" w:unhideWhenUsed="0"/>
+    <w:lsdException w:name="Medium Shading 2" w:semiHidden="0" w:unhideWhenUsed="0"/>
+    <w:lsdException w:name="Medium List 1" w:semiHidden="0" w:unhideWhenUsed="0"/>
+    <w:lsdException w:name="Medium List 2" w:semiHidden="0" w:unhideWhenUsed="0"/>
+    <w:lsdException w:name="Medium Grid 1" w:semiHidden="0" w:unhideWhenUsed="0"/>
+    <w:lsdException w:name="Medium Grid 2" w:semiHidden="0" w:unhideWhenUsed="0"/>
+    <w:lsdException w:name="Medium Grid 3" w:semiHidden="0" w:unhideWhenUsed="0"/>
+    <w:lsdException w:name="Dark List" w:semiHidden="0" w:unhideWhenUsed="0"/>
+    <w:lsdException w:name="Colorful Shading" w:semiHidden="0" w:unhideWhenUsed="0"/>
+    <w:lsdException w:name="Colorful List" w:semiHidden="0" w:unhideWhenUsed="0"/>
+    <w:lsdException w:name="Colorful Grid" w:semiHidden="0" w:unhideWhenUsed="0"/>
+    <w:lsdException w:name="Light Shading Accent 1" w:semiHidden="0" w:unhideWhenUsed="0"/>
+    <w:lsdException w:name="Light List Accent 1" w:semiHidden="0" w:unhideWhenUsed="0"/>
+    <w:lsdException w:name="Light Grid Accent 1" w:semiHidden="0" w:unhideWhenUsed="0"/>
+    <w:lsdException w:name="Medium Shading 1 Accent 1" w:semiHidden="0" w:unhideWhenUsed="0"/>
+    <w:lsdException w:name="Medium Shading 2 Accent 1" w:semiHidden="0" w:unhideWhenUsed="0"/>
+    <w:lsdException w:name="Medium List 1 Accent 1" w:semiHidden="0" w:unhideWhenUsed="0"/>
+    <w:lsdException w:name="Revision" w:unhideWhenUsed="0"/>
+    <w:lsdException w:name="List Paragraph" w:semiHidden="0" w:unhideWhenUsed="0"/>
+    <w:lsdException w:name="Quote" w:semiHidden="0" w:unhideWhenUsed="0"/>
+    <w:lsdException w:name="Intense Quote" w:semiHidden="0" w:unhideWhenUsed="0"/>
+    <w:lsdException w:name="Medium List 2 Accent 1" w:semiHidden="0" w:unhideWhenUsed="0"/>
+    <w:lsdException w:name="Medium Grid 1 Accent 1" w:semiHidden="0" w:unhideWhenUsed="0"/>
+    <w:lsdException w:name="Medium Grid 2 Accent 1" w:semiHidden="0" w:unhideWhenUsed="0"/>
+    <w:lsdException w:name="Medium Grid 3 Accent 1" w:semiHidden="0" w:unhideWhenUsed="0"/>
+    <w:lsdException w:name="Dark List Accent 1" w:semiHidden="0" w:unhideWhenUsed="0"/>
+    <w:lsdException w:name="Colorful Shading Accent 1" w:semiHidden="0" w:unhideWhenUsed="0"/>
+    <w:lsdException w:name="Colorful List Accent 1" w:semiHidden="0" w:unhideWhenUsed="0"/>
+    <w:lsdException w:name="Colorful Grid Accent 1" w:semiHidden="0" w:unhideWhenUsed="0"/>
+    <w:lsdException w:name="Light Shading Accent 2" w:semiHidden="0" w:unhideWhenUsed="0"/>
+    <w:lsdException w:name="Light List Accent 2" w:semiHidden="0" w:unhideWhenUsed="0"/>
+    <w:lsdException w:name="Light Grid Accent 2" w:semiHidden="0" w:unhideWhenUsed="0"/>
+    <w:lsdException w:name="Medium Shading 1 Accent 2" w:semiHidden="0" w:unhideWhenUsed="0"/>
+    <w:lsdException w:name="Medium Shading 2 Accent 2" w:semiHidden="0" w:unhideWhenUsed="0"/>
+    <w:lsdException w:name="Medium List 1 Accent 2" w:semiHidden="0" w:unhideWhenUsed="0"/>
+    <w:lsdException w:name="Medium List 2 Accent 2" w:semiHidden="0" w:unhideWhenUsed="0"/>
+    <w:lsdException w:name="Medium Grid 1 Accent 2" w:semiHidden="0" w:unhideWhenUsed="0"/>
+    <w:lsdException w:name="Medium Grid 2 Accent 2" w:semiHidden="0" w:unhideWhenUsed="0"/>
+    <w:lsdException w:name="Medium Grid 3 Accent 2" w:semiHidden="0" w:unhideWhenUsed="0"/>
+    <w:lsdException w:name="Dark List Accent 2" w:semiHidden="0" w:unhideWhenUsed="0"/>
+    <w:lsdException w:name="Colorful Shading Accent 2" w:semiHidden="0" w:unhideWhenUsed="0"/>
+    <w:lsdException w:name="Colorful List Accent 2" w:semiHidden="0" w:unhideWhenUsed="0"/>
+    <w:lsdException w:name="Colorful Grid Accent 2" w:semiHidden="0" w:unhideWhenUsed="0"/>
+    <w:lsdException w:name="Light Shading Accent 3" w:semiHidden="0" w:unhideWhenUsed="0"/>
+    <w:lsdException w:name="Light List Accent 3" w:semiHidden="0" w:unhideWhenUsed="0"/>
+    <w:lsdException w:name="Light Grid Accent 3" w:semiHidden="0" w:unhideWhenUsed="0"/>
+    <w:lsdException w:name="Medium Shading 1 Accent 3" w:semiHidden="0" w:unhideWhenUsed="0"/>
+    <w:lsdException w:name="Medium Shading 2 Accent 3" w:semiHidden="0" w:unhideWhenUsed="0"/>
+    <w:lsdException w:name="Medium List 1 Accent 3" w:semiHidden="0" w:unhideWhenUsed="0"/>
+    <w:lsdException w:name="Medium List 2 Accent 3" w:semiHidden="0" w:unhideWhenUsed="0"/>
+    <w:lsdException w:name="Medium Grid 1 Accent 3" w:semiHidden="0" w:unhideWhenUsed="0"/>
+    <w:lsdException w:name="Medium Grid 2 Accent 3" w:semiHidden="0" w:unhideWhenUsed="0"/>
+    <w:lsdException w:name="Medium Grid 3 Accent 3" w:semiHidden="0" w:unhideWhenUsed="0"/>
+    <w:lsdException w:name="Dark List Accent 3" w:semiHidden="0" w:unhideWhenUsed="0"/>
+    <w:lsdException w:name="Colorful Shading Accent 3" w:semiHidden="0" w:unhideWhenUsed="0"/>
+    <w:lsdException w:name="Colorful List Accent 3" w:semiHidden="0" w:unhideWhenUsed="0"/>
+    <w:lsdException w:name="Colorful Grid Accent 3" w:semiHidden="0" w:unhideWhenUsed="0"/>
+    <w:lsdException w:name="Light Shading Accent 4" w:semiHidden="0" w:unhideWhenUsed="0"/>
+    <w:lsdException w:name="Light List Accent 4" w:semiHidden="0" w:unhideWhenUsed="0"/>
+    <w:lsdException w:name="Light Grid Accent 4" w:semiHidden="0" w:unhideWhenUsed="0"/>
+    <w:lsdException w:name="Medium Shading 1 Accent 4" w:semiHidden="0" w:unhideWhenUsed="0"/>
+    <w:lsdException w:name="Medium Shading 2 Accent 4" w:semiHidden="0" w:unhideWhenUsed="0"/>
+    <w:lsdException w:name="Medium List 1 Accent 4" w:semiHidden="0" w:unhideWhenUsed="0"/>
+    <w:lsdException w:name="Medium List 2 Accent 4" w:semiHidden="0" w:unhideWhenUsed="0"/>
+    <w:lsdException w:name="Medium Grid 1 Accent 4" w:semiHidden="0" w:unhideWhenUsed="0"/>
+    <w:lsdException w:name="Medium Grid 2 Accent 4" w:semiHidden="0" w:unhideWhenUsed="0"/>
+    <w:lsdException w:name="Medium Grid 3 Accent 4" w:semiHidden="0" w:unhideWhenUsed="0"/>
+    <w:lsdException w:name="Dark List Accent 4" w:semiHidden="0" w:unhideWhenUsed="0"/>
+    <w:lsdException w:name="Colorful Shading Accent 4" w:semiHidden="0" w:unhideWhenUsed="0"/>
+    <w:lsdException w:name="Colorful List Accent 4" w:semiHidden="0" w:unhideWhenUsed="0"/>
+    <w:lsdException w:name="Colorful Grid Accent 4" w:semiHidden="0" w:unhideWhenUsed="0"/>
+    <w:lsdException w:name="Light Shading Accent 5" w:semiHidden="0" w:unhideWhenUsed="0"/>
+    <w:lsdException w:name="Light List Accent 5" w:semiHidden="0" w:unhideWhenUsed="0"/>
+    <w:lsdException w:name="Light Grid Accent 5" w:semiHidden="0" w:unhideWhenUsed="0"/>
+    <w:lsdException w:name="Medium Shading 1 Accent 5" w:semiHidden="0" w:unhideWhenUsed="0"/>
+    <w:lsdException w:name="Medium Shading 2 Accent 5" w:semiHidden="0" w:unhideWhenUsed="0"/>
+    <w:lsdException w:name="Medium List 1 Accent 5" w:semiHidden="0" w:unhideWhenUsed="0"/>
+    <w:lsdException w:name="Medium List 2 Accent 5" w:semiHidden="0" w:unhideWhenUsed="0"/>
+    <w:lsdException w:name="Medium Grid 1 Accent 5" w:semiHidden="0" w:unhideWhenUsed="0"/>
+    <w:lsdException w:name="Medium Grid 2 Accent 5" w:semiHidden="0" w:unhideWhenUsed="0"/>
+    <w:lsdException w:name="Medium Grid 3 Accent 5" w:semiHidden="0" w:unhideWhenUsed="0"/>
+    <w:lsdException w:name="Dark List Accent 5" w:semiHidden="0" w:unhideWhenUsed="0"/>
+    <w:lsdException w:name="Colorful Shading Accent 5" w:semiHidden="0" w:unhideWhenUsed="0"/>
+    <w:lsdException w:name="Colorful List Accent 5" w:semiHidden="0" w:unhideWhenUsed="0"/>
+    <w:lsdException w:name="Colorful Grid Accent 5" w:semiHidden="0" w:unhideWhenUsed="0"/>
+    <w:lsdException w:name="Light Shading Accent 6" w:semiHidden="0" w:unhideWhenUsed="0"/>
+    <w:lsdException w:name="Light List Accent 6" w:semiHidden="0" w:unhideWhenUsed="0"/>
+    <w:lsdException w:name="Light Grid Accent 6" w:semiHidden="0" w:unhideWhenUsed="0"/>
+    <w:lsdException w:name="Medium Shading 1 Accent 6" w:semiHidden="0" w:unhideWhenUsed="0"/>
+    <w:lsdException w:name="Medium Shading 2 Accent 6" w:semiHidden="0" w:unhideWhenUsed="0"/>
+    <w:lsdException w:name="Medium List 1 Accent 6" w:semiHidden="0" w:unhideWhenUsed="0"/>
+    <w:lsdException w:name="Medium List 2 Accent 6" w:semiHidden="0" w:unhideWhenUsed="0"/>
+    <w:lsdException w:name="Medium Grid 1 Accent 6" w:semiHidden="0" w:unhideWhenUsed="0"/>
+    <w:lsdException w:name="Medium Grid 2 Accent 6" w:semiHidden="0" w:unhideWhenUsed="0"/>
+    <w:lsdException w:name="Medium Grid 3 Accent 6" w:semiHidden="0" w:unhideWhenUsed="0"/>
+    <w:lsdException w:name="Dark List Accent 6" w:semiHidden="0" w:unhideWhenUsed="0"/>
+    <w:lsdException w:name="Colorful Shading Accent 6" w:semiHidden="0" w:unhideWhenUsed="0"/>
+    <w:lsdException w:name="Colorful List Accent 6" w:semiHidden="0" w:unhideWhenUsed="0"/>
+    <w:lsdException w:name="Colorful Grid Accent 6" w:semiHidden="0" w:unhideWhenUsed="0"/>
+    <w:lsdException w:name="Subtle Emphasis" w:semiHidden="0" w:unhideWhenUsed="0"/>
+    <w:lsdException w:name="Intense Emphasis" w:semiHidden="0" w:unhideWhenUsed="0"/>
+    <w:lsdException w:name="Subtle Reference" w:semiHidden="0" w:unhideWhenUsed="0"/>
+    <w:lsdException w:name="Intense Reference" w:semiHidden="0" w:unhideWhenUsed="0"/>
+    <w:lsdException w:name="Book Title" w:semiHidden="0" w:unhideWhenUsed="0"/>
+  </w:latentStyles>
+  <w:style w:type="paragraph" w:default="1" w:styleId="Normal">
+    <w:name w:val="Normal"/>
+    <w:qFormat/>
+    <w:rsid w:val="00F92D03"/>
+  </w:style>
+  <w:style w:type="paragraph" w:styleId="Ttulo1">
+    <w:name w:val="heading 1"/>
+    <w:basedOn w:val="Normal"/>
+    <w:link w:val="Ttulo1Car"/>
+    <w:uiPriority w:val="9"/>
+    <w:rsid w:val="0099027B"/>
+    <w:pPr>
+      <w:spacing w:beforeLines="1" w:afterLines="1"/>
+      <w:outlineLvl w:val="0"/>
+    </w:pPr>
+    <w:rPr>
+      <w:rFonts w:ascii="Times" w:hAnsi="Times"/>
+      <w:b/>
+      <w:kern w:val="36"/>
+      <w:sz w:val="48"/>
+      <w:szCs w:val="20"/>
+      <w:lang w:eastAsia="es-ES_tradnl"/>
+    </w:rPr>
+  </w:style>
+  <w:style w:type="paragraph" w:styleId="Ttulo3">
+    <w:name w:val="heading 3"/>
+    <w:basedOn w:val="Normal"/>
+    <w:next w:val="Normal"/>
+    <w:link w:val="Ttulo3Car"/>
+    <w:rsid w:val="00B2419E"/>
+    <w:pPr>
+      <w:keepNext/>
+      <w:keepLines/>
+      <w:spacing w:before="200" w:after="0"/>
+      <w:outlineLvl w:val="2"/>
+    </w:pPr>
+    <w:rPr>
+      <w:rFonts w:asciiTheme="majorHAnsi" w:eastAsiaTheme="majorEastAsia" w:hAnsiTheme="majorHAnsi" w:cstheme="majorBidi"/>
+      <w:b/>
+      <w:bCs/>
+      <w:color w:val="4F81BD" w:themeColor="accent1"/>
+    </w:rPr>
+  </w:style>
+  <w:style w:type="paragraph" w:styleId="Ttulo5">
+    <w:name w:val="heading 5"/>
+    <w:basedOn w:val="Normal"/>
+    <w:next w:val="Normal"/>
+    <w:link w:val="Ttulo5Car"/>
+    <w:rsid w:val="005D3558"/>
+    <w:pPr>
+      <w:keepNext/>
+      <w:keepLines/>
+      <w:spacing w:before="200" w:after="0"/>
+      <w:outlineLvl w:val="4"/>
+    </w:pPr>
+    <w:rPr>
+      <w:rFonts w:asciiTheme="majorHAnsi" w:eastAsiaTheme="majorEastAsia" w:hAnsiTheme="majorHAnsi" w:cstheme="majorBidi"/>
+      <w:color w:val="243F60" w:themeColor="accent1" w:themeShade="7F"/>
+    </w:rPr>
+  </w:style>
+  <w:style w:type="character" w:default="1" w:styleId="Fuentedeprrafopredeter">
+    <w:name w:val="Default Paragraph Font"/>
+    <w:uiPriority w:val="1"/>
+    <w:semiHidden/>
+    <w:unhideWhenUsed/>
+  </w:style>
+  <w:style w:type="table" w:default="1" w:styleId="Tablanormal">
+    <w:name w:val="Normal Table"/>
+    <w:uiPriority w:val="99"/>
+    <w:semiHidden/>
+    <w:unhideWhenUsed/>
+    <w:tblPr>
+      <w:tblInd w:w="0" w:type="dxa"/>
+      <w:tblCellMar>
+        <w:top w:w="0" w:type="dxa"/>
+        <w:left w:w="108" w:type="dxa"/>
+        <w:bottom w:w="0" w:type="dxa"/>
+        <w:right w:w="108" w:type="dxa"/>
+      </w:tblCellMar>
+    </w:tblPr>
+  </w:style>
+  <w:style w:type="numbering" w:default="1" w:styleId="Sinlista">
+    <w:name w:val="No List"/>
+    <w:uiPriority w:val="99"/>
+    <w:semiHidden/>
+    <w:unhideWhenUsed/>
+  </w:style>
+  <w:style w:type="paragraph" w:styleId="Encabezado">
+    <w:name w:val="header"/>
+    <w:basedOn w:val="Normal"/>
+    <w:link w:val="EncabezadoCar"/>
+    <w:uiPriority w:val="99"/>
+    <w:unhideWhenUsed/>
+    <w:rsid w:val="002973CB"/>
+    <w:pPr>
+      <w:tabs>
+        <w:tab w:val="center" w:pos="4252"/>
+        <w:tab w:val="right" w:pos="8504"/>
+      </w:tabs>
+      <w:spacing w:after="0"/>
+    </w:pPr>
+  </w:style>
+  <w:style w:type="character" w:customStyle="1" w:styleId="EncabezadoCar">
+    <w:name w:val="Encabezado Car"/>
+    <w:basedOn w:val="Fuentedeprrafopredeter"/>
+    <w:link w:val="Encabezado"/>
+    <w:uiPriority w:val="99"/>
+    <w:rsid w:val="002973CB"/>
+  </w:style>
+  <w:style w:type="paragraph" w:styleId="Piedepgina">
+    <w:name w:val="footer"/>
+    <w:basedOn w:val="Normal"/>
+    <w:link w:val="PiedepginaCar"/>
+    <w:uiPriority w:val="99"/>
+    <w:unhideWhenUsed/>
+    <w:rsid w:val="002973CB"/>
+    <w:pPr>
+      <w:tabs>
+        <w:tab w:val="center" w:pos="4252"/>
+        <w:tab w:val="right" w:pos="8504"/>
+      </w:tabs>
+      <w:spacing w:after="0"/>
+    </w:pPr>
+  </w:style>
+  <w:style w:type="character" w:customStyle="1" w:styleId="PiedepginaCar">
+    <w:name w:val="Pie de página Car"/>
+    <w:basedOn w:val="Fuentedeprrafopredeter"/>
+    <w:link w:val="Piedepgina"/>
+    <w:uiPriority w:val="99"/>
+    <w:rsid w:val="002973CB"/>
+  </w:style>
+  <w:style w:type="paragraph" w:styleId="Textocomentario">
+    <w:name w:val="annotation text"/>
+    <w:basedOn w:val="Normal"/>
+    <w:link w:val="TextocomentarioCar"/>
+    <w:uiPriority w:val="99"/>
+    <w:unhideWhenUsed/>
+    <w:rsid w:val="00C321B7"/>
+    <w:rPr>
+      <w:rFonts w:ascii="Calibri" w:eastAsia="Calibri" w:hAnsi="Calibri" w:cs="Times New Roman"/>
+      <w:sz w:val="20"/>
+      <w:szCs w:val="20"/>
+      <w:lang w:val="es-MX"/>
+    </w:rPr>
+  </w:style>
+  <w:style w:type="character" w:customStyle="1" w:styleId="TextocomentarioCar">
+    <w:name w:val="Texto comentario Car"/>
+    <w:basedOn w:val="Fuentedeprrafopredeter"/>
+    <w:link w:val="Textocomentario"/>
+    <w:uiPriority w:val="99"/>
+    <w:rsid w:val="00C321B7"/>
+    <w:rPr>
+      <w:rFonts w:ascii="Calibri" w:eastAsia="Calibri" w:hAnsi="Calibri" w:cs="Times New Roman"/>
+      <w:sz w:val="20"/>
+      <w:szCs w:val="20"/>
+      <w:lang w:val="es-MX"/>
+    </w:rPr>
+  </w:style>
+  <w:style w:type="character" w:customStyle="1" w:styleId="ilad">
+    <w:name w:val="il_ad"/>
+    <w:basedOn w:val="Fuentedeprrafopredeter"/>
+    <w:rsid w:val="00F66A8B"/>
+  </w:style>
+  <w:style w:type="paragraph" w:styleId="NormalWeb">
+    <w:name w:val="Normal (Web)"/>
+    <w:basedOn w:val="Normal"/>
+    <w:uiPriority w:val="99"/>
+    <w:rsid w:val="000040E5"/>
+    <w:pPr>
+      <w:spacing w:beforeLines="1" w:afterLines="1"/>
+    </w:pPr>
+    <w:rPr>
+      <w:rFonts w:ascii="Times" w:hAnsi="Times" w:cs="Times New Roman"/>
+      <w:sz w:val="20"/>
+      <w:szCs w:val="20"/>
+      <w:lang w:eastAsia="es-ES_tradnl"/>
+    </w:rPr>
+  </w:style>
+  <w:style w:type="character" w:styleId="Textoennegrita">
+    <w:name w:val="Strong"/>
+    <w:basedOn w:val="Fuentedeprrafopredeter"/>
+    <w:uiPriority w:val="22"/>
+    <w:rsid w:val="000040E5"/>
+    <w:rPr>
+      <w:b/>
+    </w:rPr>
+  </w:style>
+  <w:style w:type="character" w:styleId="nfasis">
+    <w:name w:val="Emphasis"/>
+    <w:basedOn w:val="Fuentedeprrafopredeter"/>
+    <w:uiPriority w:val="20"/>
+    <w:rsid w:val="000040E5"/>
+    <w:rPr>
+      <w:i/>
+    </w:rPr>
+  </w:style>
+  <w:style w:type="character" w:customStyle="1" w:styleId="contenido">
+    <w:name w:val="contenido"/>
+    <w:basedOn w:val="Fuentedeprrafopredeter"/>
+    <w:rsid w:val="00B95FDC"/>
+  </w:style>
+  <w:style w:type="character" w:styleId="Hipervnculo">
+    <w:name w:val="Hyperlink"/>
+    <w:basedOn w:val="Fuentedeprrafopredeter"/>
+    <w:uiPriority w:val="99"/>
+    <w:rsid w:val="00D16157"/>
+    <w:rPr>
+      <w:color w:val="0000FF"/>
+      <w:u w:val="single"/>
+    </w:rPr>
+  </w:style>
+  <w:style w:type="table" w:styleId="Tablaconcuadrcula">
+    <w:name w:val="Table Grid"/>
+    <w:basedOn w:val="Tablanormal"/>
+    <w:rsid w:val="00EF5161"/>
+    <w:pPr>
+      <w:spacing w:after="0"/>
+    </w:pPr>
+    <w:rPr>
+      <w:sz w:val="22"/>
+      <w:szCs w:val="22"/>
+      <w:lang w:val="es-MX"/>
+    </w:rPr>
+    <w:tblPr>
+      <w:tblInd w:w="0" w:type="dxa"/>
+      <w:tblBorders>
+        <w:top w:val="single" w:sz="4" w:space="0" w:color="000000" w:themeColor="text1"/>
+        <w:left w:val="single" w:sz="4" w:space="0" w:color="000000" w:themeColor="text1"/>
+        <w:bottom w:val="single" w:sz="4" w:space="0" w:color="000000" w:themeColor="text1"/>
+        <w:right w:val="single" w:sz="4" w:space="0" w:color="000000" w:themeColor="text1"/>
+        <w:insideH w:val="single" w:sz="4" w:space="0" w:color="000000" w:themeColor="text1"/>
+        <w:insideV w:val="single" w:sz="4" w:space="0" w:color="000000" w:themeColor="text1"/>
+      </w:tblBorders>
+      <w:tblCellMar>
+        <w:top w:w="0" w:type="dxa"/>
+        <w:left w:w="108" w:type="dxa"/>
+        <w:bottom w:w="0" w:type="dxa"/>
+        <w:right w:w="108" w:type="dxa"/>
+      </w:tblCellMar>
+    </w:tblPr>
+  </w:style>
+  <w:style w:type="paragraph" w:styleId="Prrafodelista">
+    <w:name w:val="List Paragraph"/>
+    <w:basedOn w:val="Normal"/>
+    <w:rsid w:val="000C0B3F"/>
+    <w:pPr>
+      <w:ind w:left="720"/>
+      <w:contextualSpacing/>
+    </w:pPr>
+  </w:style>
+  <w:style w:type="character" w:customStyle="1" w:styleId="Ttulo1Car">
+    <w:name w:val="Título 1 Car"/>
+    <w:basedOn w:val="Fuentedeprrafopredeter"/>
+    <w:link w:val="Ttulo1"/>
+    <w:uiPriority w:val="9"/>
+    <w:rsid w:val="0099027B"/>
+    <w:rPr>
+      <w:rFonts w:ascii="Times" w:hAnsi="Times"/>
+      <w:b/>
+      <w:kern w:val="36"/>
+      <w:sz w:val="48"/>
+      <w:szCs w:val="20"/>
+      <w:lang w:eastAsia="es-ES_tradnl"/>
+    </w:rPr>
+  </w:style>
+  <w:style w:type="character" w:customStyle="1" w:styleId="contenidoprinciapl">
+    <w:name w:val="contenido_princiapl"/>
+    <w:basedOn w:val="Fuentedeprrafopredeter"/>
+    <w:rsid w:val="000573A2"/>
+  </w:style>
+  <w:style w:type="character" w:customStyle="1" w:styleId="st">
+    <w:name w:val="st"/>
+    <w:basedOn w:val="Fuentedeprrafopredeter"/>
+    <w:rsid w:val="000573A2"/>
+  </w:style>
+  <w:style w:type="character" w:customStyle="1" w:styleId="kno-fvld">
+    <w:name w:val="kno-fv _ld"/>
+    <w:basedOn w:val="Fuentedeprrafopredeter"/>
+    <w:rsid w:val="000573A2"/>
+  </w:style>
+  <w:style w:type="paragraph" w:styleId="Textodeglobo">
+    <w:name w:val="Balloon Text"/>
+    <w:basedOn w:val="Normal"/>
+    <w:link w:val="TextodegloboCar"/>
+    <w:rsid w:val="000573A2"/>
+    <w:pPr>
+      <w:spacing w:after="0"/>
+    </w:pPr>
+    <w:rPr>
+      <w:rFonts w:ascii="Lucida Grande" w:hAnsi="Lucida Grande" w:cs="Lucida Grande"/>
+      <w:sz w:val="18"/>
+      <w:szCs w:val="18"/>
+    </w:rPr>
+  </w:style>
+  <w:style w:type="character" w:customStyle="1" w:styleId="TextodegloboCar">
+    <w:name w:val="Texto de globo Car"/>
+    <w:basedOn w:val="Fuentedeprrafopredeter"/>
+    <w:link w:val="Textodeglobo"/>
+    <w:rsid w:val="000573A2"/>
+    <w:rPr>
+      <w:rFonts w:ascii="Lucida Grande" w:hAnsi="Lucida Grande" w:cs="Lucida Grande"/>
+      <w:sz w:val="18"/>
+      <w:szCs w:val="18"/>
+    </w:rPr>
+  </w:style>
+  <w:style w:type="character" w:styleId="Nmerodepgina">
+    <w:name w:val="page number"/>
+    <w:basedOn w:val="Fuentedeprrafopredeter"/>
+    <w:rsid w:val="00C7074A"/>
+  </w:style>
+  <w:style w:type="character" w:styleId="Refdecomentario">
+    <w:name w:val="annotation reference"/>
+    <w:basedOn w:val="Fuentedeprrafopredeter"/>
+    <w:rsid w:val="008D6275"/>
+    <w:rPr>
+      <w:sz w:val="18"/>
+      <w:szCs w:val="18"/>
+    </w:rPr>
+  </w:style>
+  <w:style w:type="paragraph" w:styleId="Asuntodelcomentario">
+    <w:name w:val="annotation subject"/>
+    <w:basedOn w:val="Textocomentario"/>
+    <w:next w:val="Textocomentario"/>
+    <w:link w:val="AsuntodelcomentarioCar"/>
+    <w:rsid w:val="008D6275"/>
+    <w:rPr>
+      <w:rFonts w:asciiTheme="minorHAnsi" w:eastAsiaTheme="minorHAnsi" w:hAnsiTheme="minorHAnsi" w:cstheme="minorBidi"/>
+      <w:b/>
+      <w:bCs/>
+      <w:lang w:val="es-ES_tradnl"/>
+    </w:rPr>
+  </w:style>
+  <w:style w:type="character" w:customStyle="1" w:styleId="AsuntodelcomentarioCar">
+    <w:name w:val="Asunto del comentario Car"/>
+    <w:basedOn w:val="TextocomentarioCar"/>
+    <w:link w:val="Asuntodelcomentario"/>
+    <w:rsid w:val="008D6275"/>
+    <w:rPr>
+      <w:rFonts w:ascii="Calibri" w:eastAsia="Calibri" w:hAnsi="Calibri" w:cs="Times New Roman"/>
+      <w:b/>
+      <w:bCs/>
+      <w:sz w:val="20"/>
+      <w:szCs w:val="20"/>
+      <w:lang w:val="es-MX"/>
+    </w:rPr>
+  </w:style>
+  <w:style w:type="character" w:customStyle="1" w:styleId="Ttulo3Car">
+    <w:name w:val="Título 3 Car"/>
+    <w:basedOn w:val="Fuentedeprrafopredeter"/>
+    <w:link w:val="Ttulo3"/>
+    <w:rsid w:val="00B2419E"/>
+    <w:rPr>
+      <w:rFonts w:asciiTheme="majorHAnsi" w:eastAsiaTheme="majorEastAsia" w:hAnsiTheme="majorHAnsi" w:cstheme="majorBidi"/>
+      <w:b/>
+      <w:bCs/>
+      <w:color w:val="4F81BD" w:themeColor="accent1"/>
+    </w:rPr>
+  </w:style>
+  <w:style w:type="character" w:customStyle="1" w:styleId="apple-converted-space">
+    <w:name w:val="apple-converted-space"/>
+    <w:basedOn w:val="Fuentedeprrafopredeter"/>
+    <w:rsid w:val="00525BD4"/>
+  </w:style>
+  <w:style w:type="character" w:customStyle="1" w:styleId="Ttulo5Car">
+    <w:name w:val="Título 5 Car"/>
+    <w:basedOn w:val="Fuentedeprrafopredeter"/>
+    <w:link w:val="Ttulo5"/>
+    <w:rsid w:val="005D3558"/>
+    <w:rPr>
+      <w:rFonts w:asciiTheme="majorHAnsi" w:eastAsiaTheme="majorEastAsia" w:hAnsiTheme="majorHAnsi" w:cstheme="majorBidi"/>
+      <w:color w:val="243F60" w:themeColor="accent1" w:themeShade="7F"/>
+    </w:rPr>
+  </w:style>
+  <w:style w:type="table" w:customStyle="1" w:styleId="Tablaconcuadrcula1">
+    <w:name w:val="Tabla con cuadrícula1"/>
+    <w:basedOn w:val="Tablanormal"/>
+    <w:next w:val="Tablaconcuadrcula"/>
+    <w:rsid w:val="00773587"/>
+    <w:pPr>
+      <w:spacing w:after="0"/>
+    </w:pPr>
+    <w:rPr>
+      <w:sz w:val="22"/>
+      <w:szCs w:val="22"/>
+      <w:lang w:val="es-MX"/>
+    </w:rPr>
+    <w:tblPr>
+      <w:tblInd w:w="0" w:type="dxa"/>
+      <w:tblBorders>
+        <w:top w:val="single" w:sz="4" w:space="0" w:color="000000" w:themeColor="text1"/>
+        <w:left w:val="single" w:sz="4" w:space="0" w:color="000000" w:themeColor="text1"/>
+        <w:bottom w:val="single" w:sz="4" w:space="0" w:color="000000" w:themeColor="text1"/>
+        <w:right w:val="single" w:sz="4" w:space="0" w:color="000000" w:themeColor="text1"/>
+        <w:insideH w:val="single" w:sz="4" w:space="0" w:color="000000" w:themeColor="text1"/>
+        <w:insideV w:val="single" w:sz="4" w:space="0" w:color="000000" w:themeColor="text1"/>
+      </w:tblBorders>
+      <w:tblCellMar>
+        <w:top w:w="0" w:type="dxa"/>
+        <w:left w:w="108" w:type="dxa"/>
+        <w:bottom w:w="0" w:type="dxa"/>
+        <w:right w:w="108" w:type="dxa"/>
+      </w:tblCellMar>
+    </w:tblPr>
+  </w:style>
+  <w:style w:type="table" w:customStyle="1" w:styleId="Tablaconcuadrcula2">
+    <w:name w:val="Tabla con cuadrícula2"/>
+    <w:basedOn w:val="Tablanormal"/>
+    <w:next w:val="Tablaconcuadrcula"/>
+    <w:rsid w:val="00FE063A"/>
+    <w:pPr>
+      <w:spacing w:after="0"/>
+    </w:pPr>
+    <w:rPr>
+      <w:sz w:val="22"/>
+      <w:szCs w:val="22"/>
+      <w:lang w:val="es-MX"/>
+    </w:rPr>
+    <w:tblPr>
+      <w:tblInd w:w="0" w:type="dxa"/>
+      <w:tblBorders>
+        <w:top w:val="single" w:sz="4" w:space="0" w:color="000000" w:themeColor="text1"/>
+        <w:left w:val="single" w:sz="4" w:space="0" w:color="000000" w:themeColor="text1"/>
+        <w:bottom w:val="single" w:sz="4" w:space="0" w:color="000000" w:themeColor="text1"/>
+        <w:right w:val="single" w:sz="4" w:space="0" w:color="000000" w:themeColor="text1"/>
+        <w:insideH w:val="single" w:sz="4" w:space="0" w:color="000000" w:themeColor="text1"/>
+        <w:insideV w:val="single" w:sz="4" w:space="0" w:color="000000" w:themeColor="text1"/>
+      </w:tblBorders>
+      <w:tblCellMar>
+        <w:top w:w="0" w:type="dxa"/>
+        <w:left w:w="108" w:type="dxa"/>
+        <w:bottom w:w="0" w:type="dxa"/>
+        <w:right w:w="108" w:type="dxa"/>
+      </w:tblCellMar>
+    </w:tblPr>
+  </w:style>
+  <w:style w:type="table" w:customStyle="1" w:styleId="Tablaconcuadrcula3">
+    <w:name w:val="Tabla con cuadrícula3"/>
+    <w:basedOn w:val="Tablanormal"/>
+    <w:next w:val="Tablaconcuadrcula"/>
+    <w:rsid w:val="004C19E7"/>
+    <w:pPr>
+      <w:spacing w:after="0"/>
+    </w:pPr>
+    <w:rPr>
+      <w:sz w:val="22"/>
+      <w:szCs w:val="22"/>
+      <w:lang w:val="es-MX"/>
+    </w:rPr>
+    <w:tblPr>
+      <w:tblInd w:w="0" w:type="dxa"/>
+      <w:tblBorders>
+        <w:top w:val="single" w:sz="4" w:space="0" w:color="000000" w:themeColor="text1"/>
+        <w:left w:val="single" w:sz="4" w:space="0" w:color="000000" w:themeColor="text1"/>
+        <w:bottom w:val="single" w:sz="4" w:space="0" w:color="000000" w:themeColor="text1"/>
+        <w:right w:val="single" w:sz="4" w:space="0" w:color="000000" w:themeColor="text1"/>
+        <w:insideH w:val="single" w:sz="4" w:space="0" w:color="000000" w:themeColor="text1"/>
+        <w:insideV w:val="single" w:sz="4" w:space="0" w:color="000000" w:themeColor="text1"/>
+      </w:tblBorders>
+      <w:tblCellMar>
+        <w:top w:w="0" w:type="dxa"/>
+        <w:left w:w="108" w:type="dxa"/>
+        <w:bottom w:w="0" w:type="dxa"/>
+        <w:right w:w="108" w:type="dxa"/>
+      </w:tblCellMar>
     </w:tblPr>
   </w:style>
   <w:style w:type="character" w:styleId="Hipervnculovisitado">
@@ -24478,7 +24942,7 @@
 </file>
 
 <file path=customXml/itemProps1.xml><?xml version="1.0" encoding="utf-8"?>
-<ds:datastoreItem xmlns:ds="http://schemas.openxmlformats.org/officeDocument/2006/customXml" ds:itemID="{9ABA3728-D601-4161-8D58-51E3C42BD910}">
+<ds:datastoreItem xmlns:ds="http://schemas.openxmlformats.org/officeDocument/2006/customXml" ds:itemID="{1344D2BC-6ED6-4AB8-B0DE-B4283A1E76BE}">
   <ds:schemaRefs>
     <ds:schemaRef ds:uri="http://schemas.openxmlformats.org/officeDocument/2006/bibliography"/>
   </ds:schemaRefs>

</xml_diff>